<commit_message>
[IMP] bill template updated
</commit_message>
<xml_diff>
--- a/static/assets/documents/common/bill.docx
+++ b/static/assets/documents/common/bill.docx
@@ -25,12 +25,6 @@
       <w:tr>
         <w:tblPrEx>
           <w:tblLayout w:type="fixed"/>
-          <w:tblCellMar>
-            <w:top w:w="0" w:type="dxa"/>
-            <w:left w:w="108" w:type="dxa"/>
-            <w:bottom w:w="0" w:type="dxa"/>
-            <w:right w:w="108" w:type="dxa"/>
-          </w:tblCellMar>
         </w:tblPrEx>
         <w:trPr>
           <w:cantSplit/>
@@ -51,9 +45,10 @@
           <w:p>
             <w:pPr>
               <w:rPr>
-                <w:rFonts w:ascii="Calibri Light" w:hAnsi="Calibri Light" w:cs="Calibri Light"/>
-                <w:sz w:val="18"/>
-                <w:szCs w:val="18"/>
+                <w:rFonts w:hint="default" w:ascii="Calibri Light" w:hAnsi="Calibri Light" w:cs="Calibri Light"/>
+                <w:sz w:val="18"/>
+                <w:szCs w:val="18"/>
+                <w:lang w:val="en"/>
               </w:rPr>
             </w:pPr>
             <w:r>
@@ -63,26 +58,17 @@
                 <w:sz w:val="18"/>
                 <w:szCs w:val="18"/>
               </w:rPr>
-              <w:t>Получатель: «</w:t>
+              <w:t xml:space="preserve">Получатель: </w:t>
             </w:r>
             <w:r>
               <w:rPr>
-                <w:rFonts w:ascii="Calibri Light" w:hAnsi="Calibri Light" w:cs="Calibri Light"/>
+                <w:rFonts w:hint="default" w:ascii="Calibri Light" w:hAnsi="Calibri Light" w:cs="Calibri Light"/>
                 <w:b/>
                 <w:sz w:val="18"/>
                 <w:szCs w:val="18"/>
-                <w:shd w:val="clear" w:color="auto" w:fill="FFFFFF"/>
-              </w:rPr>
-              <w:t>Декстроник</w:t>
-            </w:r>
-            <w:r>
-              <w:rPr>
-                <w:rFonts w:ascii="Calibri Light" w:hAnsi="Calibri Light" w:cs="Calibri Light"/>
-                <w:b/>
-                <w:sz w:val="18"/>
-                <w:szCs w:val="18"/>
-              </w:rPr>
-              <w:t>» ООО</w:t>
+                <w:lang w:val="en"/>
+              </w:rPr>
+              <w:t>{{ seller_name }}</w:t>
             </w:r>
           </w:p>
           <w:p>
@@ -91,9 +77,10 @@
               <w:widowControl/>
               <w:ind w:firstLine="0"/>
               <w:rPr>
-                <w:rFonts w:ascii="Calibri Light" w:hAnsi="Calibri Light" w:cs="Calibri Light"/>
-                <w:sz w:val="18"/>
-                <w:szCs w:val="18"/>
+                <w:rFonts w:hint="default" w:ascii="Calibri Light" w:hAnsi="Calibri Light" w:cs="Calibri Light"/>
+                <w:sz w:val="18"/>
+                <w:szCs w:val="18"/>
+                <w:lang w:val="en"/>
               </w:rPr>
             </w:pPr>
             <w:r>
@@ -102,7 +89,33 @@
                 <w:sz w:val="18"/>
                 <w:szCs w:val="18"/>
               </w:rPr>
-              <w:t>ИНН 6670388157, КПП 667001001</w:t>
+              <w:t xml:space="preserve">ИНН </w:t>
+            </w:r>
+            <w:r>
+              <w:rPr>
+                <w:rFonts w:hint="default" w:ascii="Calibri Light" w:hAnsi="Calibri Light" w:cs="Calibri Light"/>
+                <w:sz w:val="18"/>
+                <w:szCs w:val="18"/>
+                <w:lang w:val="en"/>
+              </w:rPr>
+              <w:t>{{ seller_inn }}</w:t>
+            </w:r>
+            <w:r>
+              <w:rPr>
+                <w:rFonts w:ascii="Calibri Light" w:hAnsi="Calibri Light" w:cs="Calibri Light"/>
+                <w:sz w:val="18"/>
+                <w:szCs w:val="18"/>
+              </w:rPr>
+              <w:t xml:space="preserve">, КПП </w:t>
+            </w:r>
+            <w:r>
+              <w:rPr>
+                <w:rFonts w:hint="default" w:ascii="Calibri Light" w:hAnsi="Calibri Light" w:cs="Calibri Light"/>
+                <w:sz w:val="18"/>
+                <w:szCs w:val="18"/>
+                <w:lang w:val="en"/>
+              </w:rPr>
+              <w:t>{{ seller_kpp }}</w:t>
             </w:r>
           </w:p>
         </w:tc>
@@ -174,19 +187,21 @@
             <w:pPr>
               <w:jc w:val="center"/>
               <w:rPr>
-                <w:rFonts w:ascii="Calibri Light" w:hAnsi="Calibri Light" w:cs="Calibri Light"/>
-                <w:sz w:val="18"/>
-                <w:szCs w:val="18"/>
+                <w:rFonts w:hint="default" w:ascii="Calibri Light" w:hAnsi="Calibri Light" w:cs="Calibri Light"/>
+                <w:sz w:val="18"/>
+                <w:szCs w:val="18"/>
+                <w:lang w:val="en"/>
               </w:rPr>
             </w:pPr>
             <w:r>
               <w:rPr>
-                <w:rFonts w:ascii="Calibri Light" w:hAnsi="Calibri Light" w:cs="Calibri Light"/>
+                <w:rFonts w:hint="default" w:ascii="Calibri Light" w:hAnsi="Calibri Light" w:cs="Calibri Light"/>
                 <w:sz w:val="18"/>
                 <w:szCs w:val="18"/>
                 <w:shd w:val="clear" w:color="auto" w:fill="FFFFFF"/>
-              </w:rPr>
-              <w:t>40702810362240000781</w:t>
+                <w:lang w:val="en"/>
+              </w:rPr>
+              <w:t>{{ seller_rs }}</w:t>
             </w:r>
           </w:p>
         </w:tc>
@@ -194,12 +209,6 @@
       <w:tr>
         <w:tblPrEx>
           <w:tblLayout w:type="fixed"/>
-          <w:tblCellMar>
-            <w:top w:w="0" w:type="dxa"/>
-            <w:left w:w="108" w:type="dxa"/>
-            <w:bottom w:w="0" w:type="dxa"/>
-            <w:right w:w="108" w:type="dxa"/>
-          </w:tblCellMar>
         </w:tblPrEx>
         <w:trPr>
           <w:cantSplit/>
@@ -239,18 +248,20 @@
           <w:p>
             <w:pPr>
               <w:rPr>
-                <w:rFonts w:ascii="Calibri Light" w:hAnsi="Calibri Light" w:cs="Calibri Light"/>
-                <w:sz w:val="18"/>
-                <w:szCs w:val="18"/>
+                <w:rFonts w:hint="default" w:ascii="Calibri Light" w:hAnsi="Calibri Light" w:cs="Calibri Light"/>
+                <w:sz w:val="18"/>
+                <w:szCs w:val="18"/>
+                <w:lang w:val="en"/>
               </w:rPr>
             </w:pPr>
             <w:r>
               <w:rPr>
-                <w:rFonts w:ascii="Calibri Light" w:hAnsi="Calibri Light" w:cs="Calibri Light"/>
-                <w:sz w:val="18"/>
-                <w:szCs w:val="18"/>
-              </w:rPr>
-              <w:t>ПАО КБ «Уральский банк реконструкции и развития», г. Екатеринбург</w:t>
+                <w:rFonts w:hint="default" w:ascii="Calibri Light" w:hAnsi="Calibri Light" w:cs="Calibri Light"/>
+                <w:sz w:val="18"/>
+                <w:szCs w:val="18"/>
+                <w:lang w:val="en"/>
+              </w:rPr>
+              <w:t>{{ seller_bank }}</w:t>
             </w:r>
           </w:p>
         </w:tc>
@@ -302,20 +313,22 @@
             <w:pPr>
               <w:jc w:val="center"/>
               <w:rPr>
-                <w:rFonts w:ascii="Calibri Light" w:hAnsi="Calibri Light" w:cs="Calibri Light"/>
+                <w:rFonts w:hint="default" w:ascii="Calibri Light" w:hAnsi="Calibri Light" w:cs="Calibri Light"/>
                 <w:sz w:val="18"/>
                 <w:szCs w:val="18"/>
                 <w:shd w:val="clear" w:color="auto" w:fill="FFFFFF"/>
+                <w:lang w:val="en"/>
               </w:rPr>
             </w:pPr>
             <w:r>
               <w:rPr>
-                <w:rFonts w:ascii="Calibri Light" w:hAnsi="Calibri Light" w:cs="Calibri Light"/>
+                <w:rFonts w:hint="default" w:ascii="Calibri Light" w:hAnsi="Calibri Light" w:cs="Calibri Light"/>
                 <w:sz w:val="18"/>
                 <w:szCs w:val="18"/>
                 <w:shd w:val="clear" w:color="auto" w:fill="FFFFFF"/>
-              </w:rPr>
-              <w:t>046577795</w:t>
+                <w:lang w:val="en"/>
+              </w:rPr>
+              <w:t>{{ seller_bic }}</w:t>
             </w:r>
           </w:p>
         </w:tc>
@@ -323,12 +336,6 @@
       <w:tr>
         <w:tblPrEx>
           <w:tblLayout w:type="fixed"/>
-          <w:tblCellMar>
-            <w:top w:w="0" w:type="dxa"/>
-            <w:left w:w="108" w:type="dxa"/>
-            <w:bottom w:w="0" w:type="dxa"/>
-            <w:right w:w="108" w:type="dxa"/>
-          </w:tblCellMar>
         </w:tblPrEx>
         <w:trPr>
           <w:cantSplit/>
@@ -407,19 +414,21 @@
               <w:snapToGrid w:val="0"/>
               <w:jc w:val="center"/>
               <w:rPr>
-                <w:rFonts w:ascii="Calibri Light" w:hAnsi="Calibri Light" w:cs="Calibri Light"/>
-                <w:sz w:val="18"/>
-                <w:szCs w:val="18"/>
+                <w:rFonts w:hint="default" w:ascii="Calibri Light" w:hAnsi="Calibri Light" w:cs="Calibri Light"/>
+                <w:sz w:val="18"/>
+                <w:szCs w:val="18"/>
+                <w:lang w:val="en"/>
               </w:rPr>
             </w:pPr>
             <w:r>
               <w:rPr>
-                <w:rFonts w:ascii="Calibri Light" w:hAnsi="Calibri Light" w:cs="Calibri Light"/>
+                <w:rFonts w:hint="default" w:ascii="Calibri Light" w:hAnsi="Calibri Light" w:cs="Calibri Light"/>
                 <w:sz w:val="18"/>
                 <w:szCs w:val="18"/>
                 <w:shd w:val="clear" w:color="auto" w:fill="FFFFFF"/>
-              </w:rPr>
-              <w:t>30101810900000000795</w:t>
+                <w:lang w:val="en"/>
+              </w:rPr>
+              <w:t>{{ seller_ks }}</w:t>
             </w:r>
           </w:p>
         </w:tc>
@@ -438,7 +447,6 @@
           <w:rFonts w:ascii="Arial" w:hAnsi="Arial" w:cs="Arial"/>
           <w:sz w:val="18"/>
           <w:szCs w:val="18"/>
-          <w:lang/>
         </w:rPr>
         <w:drawing>
           <wp:inline distT="0" distB="0" distL="114300" distR="114300">
@@ -553,8 +561,6 @@
         </w:rPr>
         <w:t>{{ order_name }}</w:t>
       </w:r>
-      <w:bookmarkStart w:id="0" w:name="_GoBack"/>
-      <w:bookmarkEnd w:id="0"/>
       <w:r>
         <w:rPr>
           <w:rFonts w:ascii="Calibri Light" w:hAnsi="Calibri Light" w:cs="Calibri Light"/>
@@ -562,7 +568,26 @@
           <w:sz w:val="26"/>
           <w:szCs w:val="26"/>
         </w:rPr>
-        <w:t xml:space="preserve"> от 09.10.2019 г.</w:t>
+        <w:t xml:space="preserve"> от </w:t>
+      </w:r>
+      <w:r>
+        <w:rPr>
+          <w:rFonts w:hint="default" w:ascii="Calibri Light" w:hAnsi="Calibri Light" w:cs="Calibri Light"/>
+          <w:color w:val="000000"/>
+          <w:sz w:val="26"/>
+          <w:szCs w:val="26"/>
+          <w:lang w:val="en"/>
+        </w:rPr>
+        <w:t>{{ order_date }}</w:t>
+      </w:r>
+      <w:r>
+        <w:rPr>
+          <w:rFonts w:ascii="Calibri Light" w:hAnsi="Calibri Light" w:cs="Calibri Light"/>
+          <w:color w:val="000000"/>
+          <w:sz w:val="26"/>
+          <w:szCs w:val="26"/>
+        </w:rPr>
+        <w:t xml:space="preserve"> г.</w:t>
       </w:r>
     </w:p>
     <w:p>
@@ -578,12 +603,40 @@
       <w:pPr>
         <w:spacing w:after="120"/>
         <w:rPr>
+          <w:rFonts w:hint="default" w:ascii="Calibri Light" w:hAnsi="Calibri Light" w:cs="Calibri Light"/>
+          <w:bCs/>
+          <w:sz w:val="20"/>
+          <w:szCs w:val="20"/>
+          <w:lang w:val="en"/>
+        </w:rPr>
+      </w:pPr>
+      <w:r>
+        <w:rPr>
           <w:rFonts w:ascii="Calibri Light" w:hAnsi="Calibri Light" w:cs="Calibri Light"/>
           <w:bCs/>
           <w:sz w:val="20"/>
           <w:szCs w:val="20"/>
         </w:rPr>
-      </w:pPr>
+        <w:t>Поставщик:</w:t>
+      </w:r>
+      <w:r>
+        <w:rPr>
+          <w:rFonts w:ascii="Calibri Light" w:hAnsi="Calibri Light" w:cs="Calibri Light"/>
+          <w:sz w:val="20"/>
+          <w:szCs w:val="20"/>
+        </w:rPr>
+        <w:t xml:space="preserve"> </w:t>
+      </w:r>
+      <w:r>
+        <w:rPr>
+          <w:rFonts w:hint="default" w:ascii="Calibri Light" w:hAnsi="Calibri Light" w:cs="Calibri Light"/>
+          <w:b/>
+          <w:sz w:val="20"/>
+          <w:szCs w:val="20"/>
+          <w:lang w:val="en"/>
+        </w:rPr>
+        <w:t>{{ seller_name }},</w:t>
+      </w:r>
       <w:r>
         <w:rPr>
           <w:rFonts w:ascii="Calibri Light" w:hAnsi="Calibri Light" w:cs="Calibri Light"/>
@@ -591,15 +644,38 @@
           <w:sz w:val="20"/>
           <w:szCs w:val="20"/>
         </w:rPr>
-        <w:t>Поставщик:</w:t>
-      </w:r>
-      <w:r>
-        <w:rPr>
-          <w:rFonts w:ascii="Calibri Light" w:hAnsi="Calibri Light" w:cs="Calibri Light"/>
+        <w:t xml:space="preserve">  </w:t>
+      </w:r>
+      <w:r>
+        <w:rPr>
+          <w:rFonts w:hint="default" w:ascii="Calibri Light" w:hAnsi="Calibri Light" w:cs="Calibri Light"/>
+          <w:b/>
           <w:sz w:val="20"/>
           <w:szCs w:val="20"/>
-        </w:rPr>
-        <w:t xml:space="preserve"> </w:t>
+          <w:lang w:val="en"/>
+        </w:rPr>
+        <w:t>{{ business_address }}</w:t>
+      </w:r>
+    </w:p>
+    <w:p>
+      <w:pPr>
+        <w:rPr>
+          <w:rFonts w:hint="default" w:ascii="Calibri Light" w:hAnsi="Calibri Light" w:cs="Calibri Light"/>
+          <w:b/>
+          <w:bCs/>
+          <w:sz w:val="20"/>
+          <w:szCs w:val="20"/>
+          <w:lang w:val="en"/>
+        </w:rPr>
+      </w:pPr>
+      <w:r>
+        <w:rPr>
+          <w:rFonts w:ascii="Calibri Light" w:hAnsi="Calibri Light" w:cs="Calibri Light"/>
+          <w:bCs/>
+          <w:sz w:val="20"/>
+          <w:szCs w:val="20"/>
+        </w:rPr>
+        <w:t>Покупатель:</w:t>
       </w:r>
       <w:r>
         <w:rPr>
@@ -608,7 +684,17 @@
           <w:sz w:val="20"/>
           <w:szCs w:val="20"/>
         </w:rPr>
-        <w:t>ООО «</w:t>
+        <w:t xml:space="preserve"> </w:t>
+      </w:r>
+      <w:r>
+        <w:rPr>
+          <w:rFonts w:hint="default" w:ascii="Calibri Light" w:hAnsi="Calibri Light" w:cs="Calibri Light"/>
+          <w:b/>
+          <w:sz w:val="20"/>
+          <w:szCs w:val="20"/>
+          <w:lang w:val="en"/>
+        </w:rPr>
+        <w:t>{{ partner_name }}</w:t>
       </w:r>
       <w:r>
         <w:rPr>
@@ -616,50 +702,34 @@
           <w:b/>
           <w:sz w:val="20"/>
           <w:szCs w:val="20"/>
-          <w:shd w:val="clear" w:color="auto" w:fill="FFFFFF"/>
-        </w:rPr>
-        <w:t>РИДЛАБ</w:t>
-      </w:r>
-      <w:r>
-        <w:rPr>
-          <w:rFonts w:ascii="Calibri Light" w:hAnsi="Calibri Light" w:cs="Calibri Light"/>
+        </w:rPr>
+        <w:t xml:space="preserve">, </w:t>
+      </w:r>
+      <w:r>
+        <w:rPr>
+          <w:rFonts w:hint="default" w:ascii="Calibri Light" w:hAnsi="Calibri Light" w:cs="Calibri Light"/>
           <w:b/>
-          <w:sz w:val="20"/>
-          <w:szCs w:val="20"/>
-        </w:rPr>
-        <w:t>»</w:t>
-      </w:r>
-      <w:r>
-        <w:rPr>
-          <w:rFonts w:ascii="Calibri Light" w:hAnsi="Calibri Light" w:cs="Calibri Light"/>
           <w:bCs/>
           <w:sz w:val="20"/>
           <w:szCs w:val="20"/>
-        </w:rPr>
-        <w:t xml:space="preserve">  </w:t>
-      </w:r>
-      <w:r>
-        <w:rPr>
-          <w:rFonts w:ascii="Calibri Light" w:hAnsi="Calibri Light" w:cs="Calibri Light"/>
-          <w:b/>
-          <w:sz w:val="20"/>
-          <w:szCs w:val="20"/>
-        </w:rPr>
-        <w:t xml:space="preserve">620075, </w:t>
-      </w:r>
-      <w:r>
-        <w:rPr>
-          <w:rFonts w:ascii="Calibri Light" w:hAnsi="Calibri Light" w:cs="Calibri Light"/>
-          <w:b/>
-          <w:sz w:val="20"/>
-          <w:szCs w:val="20"/>
-          <w:shd w:val="clear" w:color="auto" w:fill="FFFFFF"/>
-        </w:rPr>
-        <w:t>г. Екатеринбург, ул. Мамина-Сибиряка, д. 101, оф. 8.04</w:t>
+          <w:lang w:val="en"/>
+        </w:rPr>
+        <w:t>{{ partner_business_address }}</w:t>
       </w:r>
     </w:p>
     <w:p>
       <w:pPr>
+        <w:jc w:val="both"/>
+        <w:rPr>
+          <w:rFonts w:hint="default" w:ascii="Calibri Light" w:hAnsi="Calibri Light" w:cs="Calibri Light"/>
+          <w:b/>
+          <w:bCs/>
+          <w:sz w:val="20"/>
+          <w:szCs w:val="20"/>
+          <w:lang w:val="en"/>
+        </w:rPr>
+      </w:pPr>
+      <w:r>
         <w:rPr>
           <w:rFonts w:ascii="Calibri Light" w:hAnsi="Calibri Light" w:cs="Calibri Light"/>
           <w:b/>
@@ -667,24 +737,18 @@
           <w:sz w:val="20"/>
           <w:szCs w:val="20"/>
         </w:rPr>
-      </w:pPr>
-      <w:r>
-        <w:rPr>
-          <w:rFonts w:ascii="Calibri Light" w:hAnsi="Calibri Light" w:cs="Calibri Light"/>
+        <w:t xml:space="preserve">ОГРН </w:t>
+      </w:r>
+      <w:r>
+        <w:rPr>
+          <w:rFonts w:hint="default" w:ascii="Calibri Light" w:hAnsi="Calibri Light" w:cs="Calibri Light"/>
+          <w:b/>
           <w:bCs/>
           <w:sz w:val="20"/>
           <w:szCs w:val="20"/>
-        </w:rPr>
-        <w:t>Покупатель:</w:t>
-      </w:r>
-      <w:r>
-        <w:rPr>
-          <w:rFonts w:ascii="Calibri Light" w:hAnsi="Calibri Light" w:cs="Calibri Light"/>
-          <w:b/>
-          <w:sz w:val="20"/>
-          <w:szCs w:val="20"/>
-        </w:rPr>
-        <w:t xml:space="preserve"> ООО «ЦТТ», </w:t>
+          <w:lang w:val="en"/>
+        </w:rPr>
+        <w:t xml:space="preserve">{{ partner_ogrn }} </w:t>
       </w:r>
       <w:r>
         <w:rPr>
@@ -694,12 +758,20 @@
           <w:sz w:val="20"/>
           <w:szCs w:val="20"/>
         </w:rPr>
-        <w:t>141407 Московская обл., г. Химки, ул. Лавочкина, стр. 2А, эт. 4, пом. 19</w:t>
-      </w:r>
-    </w:p>
-    <w:p>
-      <w:pPr>
-        <w:jc w:val="both"/>
+        <w:t xml:space="preserve">ИНН </w:t>
+      </w:r>
+      <w:r>
+        <w:rPr>
+          <w:rFonts w:hint="default" w:ascii="Calibri Light" w:hAnsi="Calibri Light" w:cs="Calibri Light"/>
+          <w:b/>
+          <w:bCs/>
+          <w:sz w:val="20"/>
+          <w:szCs w:val="20"/>
+          <w:lang w:val="en"/>
+        </w:rPr>
+        <w:t>{{ partner_inn }}</w:t>
+      </w:r>
+      <w:r>
         <w:rPr>
           <w:rFonts w:ascii="Calibri Light" w:hAnsi="Calibri Light" w:cs="Calibri Light"/>
           <w:b/>
@@ -707,6 +779,31 @@
           <w:sz w:val="20"/>
           <w:szCs w:val="20"/>
         </w:rPr>
+        <w:t xml:space="preserve"> КПП </w:t>
+      </w:r>
+      <w:r>
+        <w:rPr>
+          <w:rFonts w:hint="default" w:ascii="Calibri Light" w:hAnsi="Calibri Light" w:cs="Calibri Light"/>
+          <w:b/>
+          <w:bCs/>
+          <w:sz w:val="20"/>
+          <w:szCs w:val="20"/>
+          <w:lang w:val="en"/>
+        </w:rPr>
+        <w:t>{{ partner_kpp }}</w:t>
+      </w:r>
+    </w:p>
+    <w:p>
+      <w:pPr>
+        <w:jc w:val="both"/>
+        <w:rPr>
+          <w:rFonts w:hint="default" w:ascii="Calibri Light" w:hAnsi="Calibri Light" w:cs="Calibri Light"/>
+          <w:b/>
+          <w:bCs/>
+          <w:sz w:val="20"/>
+          <w:szCs w:val="20"/>
+          <w:lang w:val="en"/>
+        </w:rPr>
       </w:pPr>
       <w:r>
         <w:rPr>
@@ -716,12 +813,20 @@
           <w:sz w:val="20"/>
           <w:szCs w:val="20"/>
         </w:rPr>
-        <w:t>ОГРН 1195053007731 ИНН 5047220508 КПП 504701001</w:t>
-      </w:r>
-    </w:p>
-    <w:p>
-      <w:pPr>
-        <w:jc w:val="both"/>
+        <w:t xml:space="preserve">Р/счет </w:t>
+      </w:r>
+      <w:r>
+        <w:rPr>
+          <w:rFonts w:hint="default" w:ascii="Calibri Light" w:hAnsi="Calibri Light" w:cs="Calibri Light"/>
+          <w:b/>
+          <w:bCs/>
+          <w:sz w:val="20"/>
+          <w:szCs w:val="20"/>
+          <w:lang w:val="en"/>
+        </w:rPr>
+        <w:t>{{ partner_rs }}</w:t>
+      </w:r>
+      <w:r>
         <w:rPr>
           <w:rFonts w:ascii="Calibri Light" w:hAnsi="Calibri Light" w:cs="Calibri Light"/>
           <w:b/>
@@ -729,8 +834,24 @@
           <w:sz w:val="20"/>
           <w:szCs w:val="20"/>
         </w:rPr>
-      </w:pPr>
-      <w:r>
+        <w:t xml:space="preserve"> в </w:t>
+      </w:r>
+      <w:r>
+        <w:rPr>
+          <w:rFonts w:hint="default" w:ascii="Calibri Light" w:hAnsi="Calibri Light" w:cs="Calibri Light"/>
+          <w:b/>
+          <w:bCs/>
+          <w:sz w:val="20"/>
+          <w:szCs w:val="20"/>
+          <w:lang w:val="en"/>
+        </w:rPr>
+        <w:t>{{ partner_bank }}</w:t>
+      </w:r>
+    </w:p>
+    <w:p>
+      <w:pPr>
+        <w:spacing w:after="120"/>
+        <w:jc w:val="both"/>
         <w:rPr>
           <w:rFonts w:ascii="Calibri Light" w:hAnsi="Calibri Light" w:cs="Calibri Light"/>
           <w:b/>
@@ -738,13 +859,8 @@
           <w:sz w:val="20"/>
           <w:szCs w:val="20"/>
         </w:rPr>
-        <w:t>Р/счет 40702810102810002256 в АО «АЛЬФА-БАНК» г. Москва</w:t>
-      </w:r>
-    </w:p>
-    <w:p>
-      <w:pPr>
-        <w:spacing w:after="120"/>
-        <w:jc w:val="both"/>
+      </w:pPr>
+      <w:r>
         <w:rPr>
           <w:rFonts w:ascii="Calibri Light" w:hAnsi="Calibri Light" w:cs="Calibri Light"/>
           <w:b/>
@@ -752,7 +868,19 @@
           <w:sz w:val="20"/>
           <w:szCs w:val="20"/>
         </w:rPr>
-      </w:pPr>
+        <w:t xml:space="preserve">К/счет </w:t>
+      </w:r>
+      <w:r>
+        <w:rPr>
+          <w:rFonts w:hint="default" w:ascii="Calibri Light" w:hAnsi="Calibri Light" w:cs="Calibri Light"/>
+          <w:b/>
+          <w:bCs/>
+          <w:sz w:val="20"/>
+          <w:szCs w:val="20"/>
+          <w:lang w:val="en"/>
+        </w:rPr>
+        <w:t>{{ partner_ks }}</w:t>
+      </w:r>
       <w:r>
         <w:rPr>
           <w:rFonts w:ascii="Calibri Light" w:hAnsi="Calibri Light" w:cs="Calibri Light"/>
@@ -761,16 +889,38 @@
           <w:sz w:val="20"/>
           <w:szCs w:val="20"/>
         </w:rPr>
-        <w:t xml:space="preserve">К/счет 30101810200000000593 БИК 044525593 </w:t>
+        <w:t xml:space="preserve"> БИК </w:t>
+      </w:r>
+      <w:r>
+        <w:rPr>
+          <w:rFonts w:hint="default" w:ascii="Calibri Light" w:hAnsi="Calibri Light" w:cs="Calibri Light"/>
+          <w:b/>
+          <w:bCs/>
+          <w:sz w:val="20"/>
+          <w:szCs w:val="20"/>
+          <w:lang w:val="en"/>
+        </w:rPr>
+        <w:t>{{ partner_bic }}</w:t>
+      </w:r>
+      <w:r>
+        <w:rPr>
+          <w:rFonts w:ascii="Calibri Light" w:hAnsi="Calibri Light" w:cs="Calibri Light"/>
+          <w:b/>
+          <w:bCs/>
+          <w:sz w:val="20"/>
+          <w:szCs w:val="20"/>
+        </w:rPr>
+        <w:t xml:space="preserve"> </w:t>
       </w:r>
     </w:p>
     <w:p>
       <w:pPr>
         <w:jc w:val="both"/>
         <w:rPr>
-          <w:rFonts w:ascii="Calibri Light" w:hAnsi="Calibri Light" w:cs="Calibri Light"/>
+          <w:rFonts w:hint="default" w:ascii="Calibri Light" w:hAnsi="Calibri Light" w:cs="Calibri Light"/>
           <w:sz w:val="20"/>
           <w:szCs w:val="20"/>
+          <w:lang w:val="en"/>
         </w:rPr>
       </w:pPr>
       <w:r>
@@ -789,7 +939,83 @@
           <w:sz w:val="18"/>
           <w:szCs w:val="18"/>
         </w:rPr>
-        <w:t>Договор №1001-20-01 от 10.01.2020, Приложение №1 – спецификация №………..</w:t>
+        <w:t>Договор №</w:t>
+      </w:r>
+      <w:r>
+        <w:rPr>
+          <w:rFonts w:hint="default" w:ascii="Calibri Light" w:hAnsi="Calibri Light" w:cs="Arial"/>
+          <w:b/>
+          <w:bCs/>
+          <w:sz w:val="18"/>
+          <w:szCs w:val="18"/>
+          <w:lang w:val="en"/>
+        </w:rPr>
+        <w:t>{{ contract_number }}</w:t>
+      </w:r>
+      <w:r>
+        <w:rPr>
+          <w:rFonts w:ascii="Calibri Light" w:hAnsi="Calibri Light" w:cs="Arial"/>
+          <w:b/>
+          <w:bCs/>
+          <w:sz w:val="18"/>
+          <w:szCs w:val="18"/>
+        </w:rPr>
+        <w:t xml:space="preserve"> от </w:t>
+      </w:r>
+      <w:r>
+        <w:rPr>
+          <w:rFonts w:hint="default" w:ascii="Calibri Light" w:hAnsi="Calibri Light" w:cs="Arial"/>
+          <w:b/>
+          <w:bCs/>
+          <w:sz w:val="18"/>
+          <w:szCs w:val="18"/>
+          <w:lang w:val="en"/>
+        </w:rPr>
+        <w:t>{{ dd }}.{{ mm }}.{{ yyyy }}</w:t>
+      </w:r>
+      <w:r>
+        <w:rPr>
+          <w:rFonts w:ascii="Calibri Light" w:hAnsi="Calibri Light" w:cs="Arial"/>
+          <w:b/>
+          <w:bCs/>
+          <w:sz w:val="18"/>
+          <w:szCs w:val="18"/>
+        </w:rPr>
+        <w:t>, Приложение №</w:t>
+      </w:r>
+      <w:r>
+        <w:rPr>
+          <w:rFonts w:hint="default" w:ascii="Calibri Light" w:hAnsi="Calibri Light" w:cs="Arial"/>
+          <w:b/>
+          <w:bCs/>
+          <w:sz w:val="18"/>
+          <w:szCs w:val="18"/>
+          <w:lang w:val="en"/>
+        </w:rPr>
+        <w:t>{{ annex_number }}</w:t>
+      </w:r>
+      <w:bookmarkStart w:id="0" w:name="_GoBack"/>
+      <w:bookmarkEnd w:id="0"/>
+      <w:r>
+        <w:rPr>
+          <w:rFonts w:ascii="Calibri Light" w:hAnsi="Calibri Light" w:cs="Arial"/>
+          <w:b/>
+          <w:bCs/>
+          <w:sz w:val="18"/>
+          <w:szCs w:val="18"/>
+        </w:rPr>
+        <w:t xml:space="preserve"> – спецификация №</w:t>
+      </w:r>
+      <w:r>
+        <w:rPr>
+          <w:rFonts w:hint="default" w:ascii="Calibri Light" w:hAnsi="Calibri Light" w:cs="Arial"/>
+          <w:b/>
+          <w:bCs/>
+          <w:sz w:val="18"/>
+          <w:szCs w:val="18"/>
+          <w:lang w:val="en"/>
+        </w:rPr>
+        <w:t>{{ specification_name }}</w:t>
       </w:r>
     </w:p>
     <w:p>
@@ -1095,14 +1321,6 @@
                 <w:szCs w:val="18"/>
               </w:rPr>
             </w:pPr>
-            <w:r>
-              <w:rPr>
-                <w:rFonts w:ascii="Calibri Light" w:hAnsi="Calibri Light" w:cs="Arial"/>
-                <w:sz w:val="18"/>
-                <w:szCs w:val="18"/>
-              </w:rPr>
-              <w:t>CUST3016 Трапециевидный стол Tabula Sense Smart Office на складном подстолье. ЛДСП 25мм, размеры 110х55</w:t>
-            </w:r>
           </w:p>
         </w:tc>
         <w:tc>
@@ -1126,14 +1344,6 @@
                 <w:szCs w:val="18"/>
               </w:rPr>
             </w:pPr>
-            <w:r>
-              <w:rPr>
-                <w:rFonts w:ascii="Calibri Light" w:hAnsi="Calibri Light" w:cs="Arial"/>
-                <w:sz w:val="18"/>
-                <w:szCs w:val="18"/>
-              </w:rPr>
-              <w:t>20</w:t>
-            </w:r>
           </w:p>
         </w:tc>
         <w:tc>
@@ -1157,14 +1367,6 @@
                 <w:szCs w:val="18"/>
               </w:rPr>
             </w:pPr>
-            <w:r>
-              <w:rPr>
-                <w:rFonts w:ascii="Calibri Light" w:hAnsi="Calibri Light" w:cs="Calibri Light"/>
-                <w:sz w:val="18"/>
-                <w:szCs w:val="18"/>
-              </w:rPr>
-              <w:t>шт.</w:t>
-            </w:r>
           </w:p>
         </w:tc>
         <w:tc>
@@ -1190,14 +1392,6 @@
                 <w:szCs w:val="18"/>
               </w:rPr>
             </w:pPr>
-            <w:r>
-              <w:rPr>
-                <w:rFonts w:ascii="Calibri Light" w:hAnsi="Calibri Light" w:cs="Arial"/>
-                <w:sz w:val="18"/>
-                <w:szCs w:val="18"/>
-              </w:rPr>
-              <w:t>23 675,00</w:t>
-            </w:r>
           </w:p>
         </w:tc>
         <w:tc>
@@ -1224,14 +1418,6 @@
                 <w:szCs w:val="18"/>
               </w:rPr>
             </w:pPr>
-            <w:r>
-              <w:rPr>
-                <w:rFonts w:ascii="Calibri Light" w:hAnsi="Calibri Light" w:cs="Arial"/>
-                <w:sz w:val="18"/>
-                <w:szCs w:val="18"/>
-              </w:rPr>
-              <w:t>473 500,00</w:t>
-            </w:r>
           </w:p>
         </w:tc>
       </w:tr>
@@ -1296,14 +1482,6 @@
                 <w:szCs w:val="18"/>
               </w:rPr>
             </w:pPr>
-            <w:r>
-              <w:rPr>
-                <w:rFonts w:ascii="Calibri Light" w:hAnsi="Calibri Light" w:cs="Arial"/>
-                <w:sz w:val="18"/>
-                <w:szCs w:val="18"/>
-              </w:rPr>
-              <w:t>CUST3017 Навесные планки, размер 1600х20х40 мм.</w:t>
-            </w:r>
           </w:p>
         </w:tc>
         <w:tc>
@@ -1327,14 +1505,6 @@
                 <w:szCs w:val="18"/>
               </w:rPr>
             </w:pPr>
-            <w:r>
-              <w:rPr>
-                <w:rFonts w:ascii="Calibri Light" w:hAnsi="Calibri Light" w:cs="Calibri Light"/>
-                <w:sz w:val="18"/>
-                <w:szCs w:val="18"/>
-              </w:rPr>
-              <w:t>4</w:t>
-            </w:r>
           </w:p>
         </w:tc>
         <w:tc>
@@ -1358,14 +1528,6 @@
                 <w:szCs w:val="18"/>
               </w:rPr>
             </w:pPr>
-            <w:r>
-              <w:rPr>
-                <w:rFonts w:ascii="Calibri Light" w:hAnsi="Calibri Light" w:cs="Calibri Light"/>
-                <w:sz w:val="18"/>
-                <w:szCs w:val="18"/>
-              </w:rPr>
-              <w:t>шт.</w:t>
-            </w:r>
           </w:p>
         </w:tc>
         <w:tc>
@@ -1391,14 +1553,6 @@
                 <w:szCs w:val="18"/>
               </w:rPr>
             </w:pPr>
-            <w:r>
-              <w:rPr>
-                <w:rFonts w:ascii="Calibri Light" w:hAnsi="Calibri Light" w:cs="Arial"/>
-                <w:sz w:val="18"/>
-                <w:szCs w:val="18"/>
-              </w:rPr>
-              <w:t>3 000,00</w:t>
-            </w:r>
           </w:p>
         </w:tc>
         <w:tc>
@@ -1425,14 +1579,6 @@
                 <w:szCs w:val="18"/>
               </w:rPr>
             </w:pPr>
-            <w:r>
-              <w:rPr>
-                <w:rFonts w:ascii="Calibri Light" w:hAnsi="Calibri Light" w:cs="Arial"/>
-                <w:sz w:val="18"/>
-                <w:szCs w:val="18"/>
-              </w:rPr>
-              <w:t>12 000,00</w:t>
-            </w:r>
           </w:p>
         </w:tc>
       </w:tr>
@@ -1497,14 +1643,6 @@
                 <w:szCs w:val="18"/>
               </w:rPr>
             </w:pPr>
-            <w:r>
-              <w:rPr>
-                <w:rFonts w:ascii="Calibri Light" w:hAnsi="Calibri Light" w:cs="Arial"/>
-                <w:sz w:val="18"/>
-                <w:szCs w:val="18"/>
-              </w:rPr>
-              <w:t>CUST3018 Навесные планки, размер 500х200х40 мм.</w:t>
-            </w:r>
           </w:p>
         </w:tc>
         <w:tc>
@@ -1528,14 +1666,6 @@
                 <w:szCs w:val="18"/>
               </w:rPr>
             </w:pPr>
-            <w:r>
-              <w:rPr>
-                <w:rFonts w:ascii="Calibri Light" w:hAnsi="Calibri Light" w:cs="Calibri Light"/>
-                <w:sz w:val="18"/>
-                <w:szCs w:val="18"/>
-              </w:rPr>
-              <w:t>3</w:t>
-            </w:r>
           </w:p>
         </w:tc>
         <w:tc>
@@ -1559,14 +1689,6 @@
                 <w:szCs w:val="18"/>
               </w:rPr>
             </w:pPr>
-            <w:r>
-              <w:rPr>
-                <w:rFonts w:ascii="Calibri Light" w:hAnsi="Calibri Light" w:cs="Calibri Light"/>
-                <w:sz w:val="18"/>
-                <w:szCs w:val="18"/>
-              </w:rPr>
-              <w:t>шт.</w:t>
-            </w:r>
           </w:p>
         </w:tc>
         <w:tc>
@@ -1592,14 +1714,6 @@
                 <w:szCs w:val="18"/>
               </w:rPr>
             </w:pPr>
-            <w:r>
-              <w:rPr>
-                <w:rFonts w:ascii="Calibri Light" w:hAnsi="Calibri Light" w:cs="Arial"/>
-                <w:sz w:val="18"/>
-                <w:szCs w:val="18"/>
-              </w:rPr>
-              <w:t>2 000,00</w:t>
-            </w:r>
           </w:p>
         </w:tc>
         <w:tc>
@@ -1626,14 +1740,6 @@
                 <w:szCs w:val="18"/>
               </w:rPr>
             </w:pPr>
-            <w:r>
-              <w:rPr>
-                <w:rFonts w:ascii="Calibri Light" w:hAnsi="Calibri Light" w:cs="Arial"/>
-                <w:sz w:val="18"/>
-                <w:szCs w:val="18"/>
-              </w:rPr>
-              <w:t>6 000,00</w:t>
-            </w:r>
           </w:p>
         </w:tc>
       </w:tr>
@@ -1698,14 +1804,6 @@
                 <w:szCs w:val="18"/>
               </w:rPr>
             </w:pPr>
-            <w:r>
-              <w:rPr>
-                <w:rFonts w:ascii="Calibri Light" w:hAnsi="Calibri Light" w:cs="Arial"/>
-                <w:sz w:val="18"/>
-                <w:szCs w:val="18"/>
-              </w:rPr>
-              <w:t>CUST3019 Навесные планки, размер 750х200х40 мм</w:t>
-            </w:r>
           </w:p>
         </w:tc>
         <w:tc>
@@ -1729,14 +1827,6 @@
                 <w:szCs w:val="18"/>
               </w:rPr>
             </w:pPr>
-            <w:r>
-              <w:rPr>
-                <w:rFonts w:ascii="Calibri Light" w:hAnsi="Calibri Light" w:cs="Calibri Light"/>
-                <w:sz w:val="18"/>
-                <w:szCs w:val="18"/>
-              </w:rPr>
-              <w:t>3</w:t>
-            </w:r>
           </w:p>
         </w:tc>
         <w:tc>
@@ -1760,14 +1850,6 @@
                 <w:szCs w:val="18"/>
               </w:rPr>
             </w:pPr>
-            <w:r>
-              <w:rPr>
-                <w:rFonts w:ascii="Calibri Light" w:hAnsi="Calibri Light" w:cs="Calibri Light"/>
-                <w:sz w:val="18"/>
-                <w:szCs w:val="18"/>
-              </w:rPr>
-              <w:t>шт.</w:t>
-            </w:r>
           </w:p>
         </w:tc>
         <w:tc>
@@ -1793,14 +1875,6 @@
                 <w:szCs w:val="18"/>
               </w:rPr>
             </w:pPr>
-            <w:r>
-              <w:rPr>
-                <w:rFonts w:ascii="Calibri Light" w:hAnsi="Calibri Light" w:cs="Arial"/>
-                <w:sz w:val="18"/>
-                <w:szCs w:val="18"/>
-              </w:rPr>
-              <w:t>2 500,00</w:t>
-            </w:r>
           </w:p>
         </w:tc>
         <w:tc>
@@ -1827,14 +1901,6 @@
                 <w:szCs w:val="18"/>
               </w:rPr>
             </w:pPr>
-            <w:r>
-              <w:rPr>
-                <w:rFonts w:ascii="Calibri Light" w:hAnsi="Calibri Light" w:cs="Arial"/>
-                <w:sz w:val="18"/>
-                <w:szCs w:val="18"/>
-              </w:rPr>
-              <w:t>7 500,00</w:t>
-            </w:r>
           </w:p>
         </w:tc>
       </w:tr>
@@ -1937,7 +2003,7 @@
                 <w:sz w:val="18"/>
                 <w:szCs w:val="18"/>
               </w:rPr>
-              <w:t>499 000,00</w:t>
+              <w:t>00,00</w:t>
             </w:r>
           </w:p>
         </w:tc>
@@ -2091,7 +2157,7 @@
                 <w:sz w:val="18"/>
                 <w:szCs w:val="18"/>
               </w:rPr>
-              <w:t>499 000,00</w:t>
+              <w:t>00,00</w:t>
             </w:r>
           </w:p>
         </w:tc>
@@ -2114,7 +2180,24 @@
           <w:sz w:val="18"/>
           <w:szCs w:val="18"/>
         </w:rPr>
-        <w:t>Всего наименований 1, на сумму 7 500,00 рублей</w:t>
+        <w:t xml:space="preserve">Всего наименований </w:t>
+      </w:r>
+      <w:r>
+        <w:rPr>
+          <w:rFonts w:hint="default" w:ascii="Calibri Light" w:hAnsi="Calibri Light" w:cs="Calibri Light"/>
+          <w:sz w:val="18"/>
+          <w:szCs w:val="18"/>
+          <w:lang w:val="en"/>
+        </w:rPr>
+        <w:t>4</w:t>
+      </w:r>
+      <w:r>
+        <w:rPr>
+          <w:rFonts w:ascii="Calibri Light" w:hAnsi="Calibri Light" w:cs="Calibri Light"/>
+          <w:sz w:val="18"/>
+          <w:szCs w:val="18"/>
+        </w:rPr>
+        <w:t>, на сумму 00,00 рублей</w:t>
       </w:r>
     </w:p>
     <w:p>
@@ -2132,8 +2215,18 @@
           <w:color w:val="000000"/>
           <w:sz w:val="18"/>
           <w:szCs w:val="18"/>
-        </w:rPr>
-        <w:t>Семь тысяч пятьсот рублей 00</w:t>
+          <w:lang w:val="ru-RU"/>
+        </w:rPr>
+        <w:t>Ноль</w:t>
+      </w:r>
+      <w:r>
+        <w:rPr>
+          <w:rFonts w:ascii="Calibri Light" w:hAnsi="Calibri Light" w:cs="Calibri Light"/>
+          <w:color w:val="000000"/>
+          <w:sz w:val="18"/>
+          <w:szCs w:val="18"/>
+        </w:rPr>
+        <w:t xml:space="preserve"> рублей 00</w:t>
       </w:r>
       <w:r>
         <w:rPr>
@@ -2204,27 +2297,6 @@
           <w:lang w:eastAsia="ru-RU"/>
         </w:rPr>
         <w:t>Оплата данного счета означает согласие с условиями договора поставки мебельных изделий.</w:t>
-      </w:r>
-    </w:p>
-    <w:p>
-      <w:pPr>
-        <w:suppressAutoHyphens w:val="0"/>
-        <w:rPr>
-          <w:rFonts w:ascii="Calibri Light" w:hAnsi="Calibri Light" w:cs="Arial"/>
-          <w:sz w:val="18"/>
-          <w:szCs w:val="18"/>
-          <w:lang w:eastAsia="ru-RU"/>
-        </w:rPr>
-      </w:pPr>
-      <w:r>
-        <w:rPr>
-          <w:rFonts w:ascii="Calibri Light" w:hAnsi="Calibri Light" w:cs="Arial"/>
-          <w:sz w:val="18"/>
-          <w:szCs w:val="18"/>
-          <w:highlight w:val="yellow"/>
-          <w:lang w:eastAsia="ru-RU"/>
-        </w:rPr>
-        <w:t>Ниже – нужно копипастить блок с текстом (в зависимости от выбора поставки – с монтажом или без) из спецификации</w:t>
       </w:r>
     </w:p>
     <w:p>
@@ -2337,9 +2409,6 @@
         <w:t>2-ая часть в размере _____ % от общей стоимости изготовления Изделий, работ по поставке, сборке и монтажу (установке) Изделий оплачивается Заказчиком в те</w:t>
       </w:r>
       <w:r>
-        <w:rPr>
-          <w:lang/>
-        </w:rPr>
         <w:drawing>
           <wp:anchor distT="0" distB="0" distL="114300" distR="114300" simplePos="0" relativeHeight="251659264" behindDoc="0" locked="0" layoutInCell="1" allowOverlap="1">
             <wp:simplePos x="0" y="0"/>
@@ -2433,57 +2502,6 @@
     </w:p>
     <w:p>
       <w:pPr>
-        <w:widowControl w:val="0"/>
-        <w:tabs>
-          <w:tab w:val="left" w:pos="851"/>
-          <w:tab w:val="left" w:pos="1440"/>
-        </w:tabs>
-        <w:suppressAutoHyphens w:val="0"/>
-        <w:overflowPunct w:val="0"/>
-        <w:autoSpaceDE w:val="0"/>
-        <w:autoSpaceDN w:val="0"/>
-        <w:adjustRightInd w:val="0"/>
-        <w:spacing w:line="264" w:lineRule="auto"/>
-        <w:jc w:val="both"/>
-        <w:rPr>
-          <w:rFonts w:ascii="Calibri Light" w:hAnsi="Calibri Light" w:cs="Arial"/>
-          <w:sz w:val="18"/>
-          <w:szCs w:val="18"/>
-          <w:lang w:eastAsia="ru-RU"/>
-        </w:rPr>
-      </w:pPr>
-      <w:r>
-        <w:rPr>
-          <w:rFonts w:ascii="Calibri Light" w:hAnsi="Calibri Light" w:cs="Arial"/>
-          <w:sz w:val="18"/>
-          <w:szCs w:val="18"/>
-          <w:highlight w:val="yellow"/>
-          <w:lang w:eastAsia="ru-RU"/>
-        </w:rPr>
-        <w:t>Также из спецификации в счет пробросить срок изготовления изделий</w:t>
-      </w:r>
-      <w:r>
-        <w:rPr>
-          <w:rFonts w:ascii="Calibri Light" w:hAnsi="Calibri Light" w:cs="Arial"/>
-          <w:sz w:val="18"/>
-          <w:szCs w:val="18"/>
-          <w:lang w:eastAsia="ru-RU"/>
-        </w:rPr>
-        <w:t xml:space="preserve"> </w:t>
-      </w:r>
-      <w:r>
-        <w:rPr>
-          <w:rFonts w:ascii="Calibri Light" w:hAnsi="Calibri Light" w:cs="Arial"/>
-          <w:sz w:val="18"/>
-          <w:szCs w:val="18"/>
-          <w:highlight w:val="yellow"/>
-          <w:lang w:eastAsia="ru-RU"/>
-        </w:rPr>
-        <w:t>- ниже</w:t>
-      </w:r>
-    </w:p>
-    <w:p>
-      <w:pPr>
         <w:pBdr>
           <w:top w:val="none" w:color="000000" w:sz="0" w:space="0"/>
           <w:left w:val="none" w:color="000000" w:sz="0" w:space="0"/>
@@ -2498,9 +2516,6 @@
         </w:rPr>
       </w:pPr>
       <w:r>
-        <w:rPr>
-          <w:lang/>
-        </w:rPr>
         <w:drawing>
           <wp:anchor distT="0" distB="0" distL="114300" distR="114300" simplePos="0" relativeHeight="251658240" behindDoc="0" locked="0" layoutInCell="1" allowOverlap="1">
             <wp:simplePos x="0" y="0"/>
@@ -2552,9 +2567,6 @@
         </w:drawing>
       </w:r>
       <w:r>
-        <w:rPr>
-          <w:lang/>
-        </w:rPr>
         <w:drawing>
           <wp:anchor distT="0" distB="0" distL="114300" distR="114300" simplePos="0" relativeHeight="251661312" behindDoc="1" locked="0" layoutInCell="1" allowOverlap="1">
             <wp:simplePos x="0" y="0"/>
@@ -2606,9 +2618,6 @@
         </w:drawing>
       </w:r>
       <w:r>
-        <w:rPr>
-          <w:lang/>
-        </w:rPr>
         <w:drawing>
           <wp:anchor distT="0" distB="0" distL="114300" distR="114300" simplePos="0" relativeHeight="251660288" behindDoc="1" locked="0" layoutInCell="1" allowOverlap="1">
             <wp:simplePos x="0" y="0"/>
@@ -2715,9 +2724,6 @@
         </w:rPr>
       </w:pPr>
       <w:r>
-        <w:rPr>
-          <w:lang/>
-        </w:rPr>
         <w:drawing>
           <wp:anchor distT="0" distB="0" distL="114300" distR="114300" simplePos="0" relativeHeight="251663360" behindDoc="0" locked="0" layoutInCell="1" allowOverlap="1">
             <wp:simplePos x="0" y="0"/>
@@ -2781,9 +2787,6 @@
         </w:rPr>
       </w:pPr>
       <w:r>
-        <w:rPr>
-          <w:lang/>
-        </w:rPr>
         <w:drawing>
           <wp:anchor distT="0" distB="0" distL="114300" distR="114300" simplePos="0" relativeHeight="251662336" behindDoc="0" locked="0" layoutInCell="1" allowOverlap="1">
             <wp:simplePos x="0" y="0"/>
@@ -3258,23 +3261,23 @@
     <w:lsdException w:uiPriority="99" w:name="Normal Indent"/>
     <w:lsdException w:uiPriority="99" w:name="footnote text"/>
     <w:lsdException w:uiPriority="99" w:name="annotation text"/>
-    <w:lsdException w:unhideWhenUsed="0" w:uiPriority="0" w:semiHidden="0" w:name="header"/>
-    <w:lsdException w:unhideWhenUsed="0" w:uiPriority="0" w:semiHidden="0" w:name="footer"/>
+    <w:lsdException w:qFormat="1" w:unhideWhenUsed="0" w:uiPriority="0" w:semiHidden="0" w:name="header"/>
+    <w:lsdException w:qFormat="1" w:unhideWhenUsed="0" w:uiPriority="0" w:semiHidden="0" w:name="footer"/>
     <w:lsdException w:uiPriority="99" w:name="index heading"/>
     <w:lsdException w:qFormat="1" w:unhideWhenUsed="0" w:uiPriority="0" w:semiHidden="0" w:name="caption"/>
     <w:lsdException w:uiPriority="99" w:name="table of figures"/>
     <w:lsdException w:uiPriority="99" w:name="envelope address"/>
     <w:lsdException w:uiPriority="99" w:name="envelope return"/>
     <w:lsdException w:uiPriority="99" w:name="footnote reference"/>
-    <w:lsdException w:uiPriority="99" w:name="annotation reference"/>
+    <w:lsdException w:qFormat="1" w:uiPriority="99" w:name="annotation reference"/>
     <w:lsdException w:uiPriority="99" w:name="line number"/>
-    <w:lsdException w:unhideWhenUsed="0" w:uiPriority="0" w:semiHidden="0" w:name="page number"/>
+    <w:lsdException w:qFormat="1" w:unhideWhenUsed="0" w:uiPriority="0" w:semiHidden="0" w:name="page number"/>
     <w:lsdException w:uiPriority="99" w:name="endnote reference"/>
     <w:lsdException w:uiPriority="99" w:name="endnote text"/>
     <w:lsdException w:uiPriority="99" w:name="table of authorities"/>
     <w:lsdException w:uiPriority="99" w:name="macro"/>
     <w:lsdException w:uiPriority="99" w:name="toa heading"/>
-    <w:lsdException w:unhideWhenUsed="0" w:uiPriority="0" w:semiHidden="0" w:name="List"/>
+    <w:lsdException w:qFormat="1" w:unhideWhenUsed="0" w:uiPriority="0" w:semiHidden="0" w:name="List"/>
     <w:lsdException w:uiPriority="99" w:name="List Bullet"/>
     <w:lsdException w:uiPriority="99" w:name="List Number"/>
     <w:lsdException w:uiPriority="99" w:name="List 2"/>
@@ -3292,9 +3295,9 @@
     <w:lsdException w:qFormat="1" w:unhideWhenUsed="0" w:uiPriority="10" w:semiHidden="0" w:name="Title"/>
     <w:lsdException w:uiPriority="99" w:name="Closing"/>
     <w:lsdException w:uiPriority="99" w:name="Signature"/>
-    <w:lsdException w:uiPriority="1" w:name="Default Paragraph Font"/>
-    <w:lsdException w:unhideWhenUsed="0" w:uiPriority="0" w:semiHidden="0" w:name="Body Text"/>
-    <w:lsdException w:unhideWhenUsed="0" w:uiPriority="0" w:semiHidden="0" w:name="Body Text Indent"/>
+    <w:lsdException w:qFormat="1" w:uiPriority="1" w:name="Default Paragraph Font"/>
+    <w:lsdException w:qFormat="1" w:unhideWhenUsed="0" w:uiPriority="0" w:semiHidden="0" w:name="Body Text"/>
+    <w:lsdException w:qFormat="1" w:unhideWhenUsed="0" w:uiPriority="0" w:semiHidden="0" w:name="Body Text Indent"/>
     <w:lsdException w:uiPriority="99" w:name="List Continue"/>
     <w:lsdException w:uiPriority="99" w:name="List Continue 2"/>
     <w:lsdException w:uiPriority="99" w:name="List Continue 3"/>
@@ -3312,7 +3315,7 @@
     <w:lsdException w:uiPriority="99" w:name="Body Text Indent 2"/>
     <w:lsdException w:uiPriority="99" w:name="Body Text Indent 3"/>
     <w:lsdException w:uiPriority="99" w:name="Block Text"/>
-    <w:lsdException w:uiPriority="99" w:semiHidden="0" w:name="Hyperlink"/>
+    <w:lsdException w:qFormat="1" w:uiPriority="99" w:semiHidden="0" w:name="Hyperlink"/>
     <w:lsdException w:uiPriority="99" w:name="FollowedHyperlink"/>
     <w:lsdException w:qFormat="1" w:unhideWhenUsed="0" w:uiPriority="22" w:semiHidden="0" w:name="Strong"/>
     <w:lsdException w:qFormat="1" w:unhideWhenUsed="0" w:uiPriority="20" w:semiHidden="0" w:name="Emphasis"/>
@@ -3330,8 +3333,8 @@
     <w:lsdException w:uiPriority="99" w:name="HTML Sample"/>
     <w:lsdException w:uiPriority="99" w:name="HTML Typewriter"/>
     <w:lsdException w:uiPriority="99" w:name="HTML Variable"/>
-    <w:lsdException w:uiPriority="99" w:name="Normal Table"/>
-    <w:lsdException w:uiPriority="99" w:name="annotation subject"/>
+    <w:lsdException w:qFormat="1" w:uiPriority="99" w:name="Normal Table"/>
+    <w:lsdException w:qFormat="1" w:uiPriority="99" w:name="annotation subject"/>
     <w:lsdException w:uiPriority="99" w:name="Table Simple 1"/>
     <w:lsdException w:uiPriority="99" w:name="Table Simple 2"/>
     <w:lsdException w:uiPriority="99" w:name="Table Simple 3"/>
@@ -3377,104 +3380,104 @@
     <w:lsdException w:uiPriority="99" w:name="Balloon Text"/>
     <w:lsdException w:unhideWhenUsed="0" w:uiPriority="39" w:semiHidden="0" w:name="Table Grid"/>
     <w:lsdException w:uiPriority="99" w:name="Table Theme"/>
-    <w:lsdException w:uiPriority="60" w:name="Light Shading"/>
-    <w:lsdException w:uiPriority="61" w:name="Light List"/>
-    <w:lsdException w:uiPriority="62" w:name="Light Grid"/>
-    <w:lsdException w:uiPriority="63" w:name="Medium Shading 1"/>
-    <w:lsdException w:uiPriority="64" w:name="Medium Shading 2"/>
-    <w:lsdException w:uiPriority="65" w:name="Medium List 1"/>
-    <w:lsdException w:uiPriority="66" w:name="Medium List 2"/>
-    <w:lsdException w:uiPriority="67" w:name="Medium Grid 1"/>
-    <w:lsdException w:uiPriority="68" w:name="Medium Grid 2"/>
-    <w:lsdException w:uiPriority="69" w:name="Medium Grid 3"/>
-    <w:lsdException w:uiPriority="70" w:name="Dark List"/>
-    <w:lsdException w:uiPriority="71" w:name="Colorful Shading"/>
-    <w:lsdException w:uiPriority="72" w:name="Colorful List"/>
-    <w:lsdException w:uiPriority="73" w:name="Colorful Grid"/>
-    <w:lsdException w:uiPriority="60" w:name="Light Shading Accent 1"/>
-    <w:lsdException w:uiPriority="61" w:name="Light List Accent 1"/>
-    <w:lsdException w:uiPriority="62" w:name="Light Grid Accent 1"/>
-    <w:lsdException w:uiPriority="63" w:name="Medium Shading 1 Accent 1"/>
-    <w:lsdException w:uiPriority="64" w:name="Medium Shading 2 Accent 1"/>
-    <w:lsdException w:uiPriority="65" w:name="Medium List 1 Accent 1"/>
-    <w:lsdException w:uiPriority="66" w:name="Medium List 2 Accent 1"/>
-    <w:lsdException w:uiPriority="67" w:name="Medium Grid 1 Accent 1"/>
-    <w:lsdException w:uiPriority="68" w:name="Medium Grid 2 Accent 1"/>
-    <w:lsdException w:uiPriority="69" w:name="Medium Grid 3 Accent 1"/>
-    <w:lsdException w:uiPriority="70" w:name="Dark List Accent 1"/>
-    <w:lsdException w:uiPriority="71" w:name="Colorful Shading Accent 1"/>
-    <w:lsdException w:uiPriority="72" w:name="Colorful List Accent 1"/>
-    <w:lsdException w:uiPriority="73" w:name="Colorful Grid Accent 1"/>
-    <w:lsdException w:uiPriority="60" w:name="Light Shading Accent 2"/>
-    <w:lsdException w:uiPriority="61" w:name="Light List Accent 2"/>
-    <w:lsdException w:uiPriority="62" w:name="Light Grid Accent 2"/>
-    <w:lsdException w:uiPriority="63" w:name="Medium Shading 1 Accent 2"/>
-    <w:lsdException w:uiPriority="64" w:name="Medium Shading 2 Accent 2"/>
-    <w:lsdException w:uiPriority="65" w:name="Medium List 1 Accent 2"/>
-    <w:lsdException w:uiPriority="66" w:name="Medium List 2 Accent 2"/>
-    <w:lsdException w:uiPriority="67" w:name="Medium Grid 1 Accent 2"/>
-    <w:lsdException w:uiPriority="68" w:name="Medium Grid 2 Accent 2"/>
-    <w:lsdException w:uiPriority="69" w:name="Medium Grid 3 Accent 2"/>
-    <w:lsdException w:uiPriority="70" w:name="Dark List Accent 2"/>
-    <w:lsdException w:uiPriority="71" w:name="Colorful Shading Accent 2"/>
-    <w:lsdException w:uiPriority="72" w:name="Colorful List Accent 2"/>
-    <w:lsdException w:uiPriority="73" w:name="Colorful Grid Accent 2"/>
-    <w:lsdException w:uiPriority="60" w:name="Light Shading Accent 3"/>
-    <w:lsdException w:uiPriority="61" w:name="Light List Accent 3"/>
-    <w:lsdException w:uiPriority="62" w:name="Light Grid Accent 3"/>
-    <w:lsdException w:uiPriority="63" w:name="Medium Shading 1 Accent 3"/>
-    <w:lsdException w:uiPriority="64" w:name="Medium Shading 2 Accent 3"/>
-    <w:lsdException w:uiPriority="65" w:name="Medium List 1 Accent 3"/>
-    <w:lsdException w:uiPriority="66" w:name="Medium List 2 Accent 3"/>
-    <w:lsdException w:uiPriority="67" w:name="Medium Grid 1 Accent 3"/>
-    <w:lsdException w:uiPriority="68" w:name="Medium Grid 2 Accent 3"/>
-    <w:lsdException w:uiPriority="69" w:name="Medium Grid 3 Accent 3"/>
-    <w:lsdException w:uiPriority="70" w:name="Dark List Accent 3"/>
-    <w:lsdException w:uiPriority="71" w:name="Colorful Shading Accent 3"/>
-    <w:lsdException w:uiPriority="72" w:name="Colorful List Accent 3"/>
-    <w:lsdException w:uiPriority="73" w:name="Colorful Grid Accent 3"/>
-    <w:lsdException w:uiPriority="60" w:name="Light Shading Accent 4"/>
-    <w:lsdException w:uiPriority="61" w:name="Light List Accent 4"/>
-    <w:lsdException w:uiPriority="62" w:name="Light Grid Accent 4"/>
-    <w:lsdException w:uiPriority="63" w:name="Medium Shading 1 Accent 4"/>
-    <w:lsdException w:uiPriority="64" w:name="Medium Shading 2 Accent 4"/>
-    <w:lsdException w:uiPriority="65" w:name="Medium List 1 Accent 4"/>
-    <w:lsdException w:uiPriority="66" w:name="Medium List 2 Accent 4"/>
-    <w:lsdException w:uiPriority="67" w:name="Medium Grid 1 Accent 4"/>
-    <w:lsdException w:uiPriority="68" w:name="Medium Grid 2 Accent 4"/>
-    <w:lsdException w:uiPriority="69" w:name="Medium Grid 3 Accent 4"/>
-    <w:lsdException w:uiPriority="70" w:name="Dark List Accent 4"/>
-    <w:lsdException w:uiPriority="71" w:name="Colorful Shading Accent 4"/>
-    <w:lsdException w:uiPriority="72" w:name="Colorful List Accent 4"/>
-    <w:lsdException w:uiPriority="73" w:name="Colorful Grid Accent 4"/>
-    <w:lsdException w:uiPriority="60" w:name="Light Shading Accent 5"/>
-    <w:lsdException w:uiPriority="61" w:name="Light List Accent 5"/>
-    <w:lsdException w:uiPriority="62" w:name="Light Grid Accent 5"/>
-    <w:lsdException w:uiPriority="63" w:name="Medium Shading 1 Accent 5"/>
-    <w:lsdException w:uiPriority="64" w:name="Medium Shading 2 Accent 5"/>
-    <w:lsdException w:uiPriority="65" w:name="Medium List 1 Accent 5"/>
-    <w:lsdException w:uiPriority="66" w:name="Medium List 2 Accent 5"/>
-    <w:lsdException w:uiPriority="67" w:name="Medium Grid 1 Accent 5"/>
-    <w:lsdException w:uiPriority="68" w:name="Medium Grid 2 Accent 5"/>
-    <w:lsdException w:uiPriority="69" w:name="Medium Grid 3 Accent 5"/>
-    <w:lsdException w:uiPriority="70" w:name="Dark List Accent 5"/>
-    <w:lsdException w:uiPriority="71" w:name="Colorful Shading Accent 5"/>
-    <w:lsdException w:uiPriority="72" w:name="Colorful List Accent 5"/>
-    <w:lsdException w:uiPriority="73" w:name="Colorful Grid Accent 5"/>
-    <w:lsdException w:uiPriority="60" w:name="Light Shading Accent 6"/>
-    <w:lsdException w:uiPriority="61" w:name="Light List Accent 6"/>
-    <w:lsdException w:uiPriority="62" w:name="Light Grid Accent 6"/>
-    <w:lsdException w:uiPriority="63" w:name="Medium Shading 1 Accent 6"/>
-    <w:lsdException w:uiPriority="64" w:name="Medium Shading 2 Accent 6"/>
-    <w:lsdException w:uiPriority="65" w:name="Medium List 1 Accent 6"/>
-    <w:lsdException w:uiPriority="66" w:name="Medium List 2 Accent 6"/>
-    <w:lsdException w:uiPriority="67" w:name="Medium Grid 1 Accent 6"/>
-    <w:lsdException w:uiPriority="68" w:name="Medium Grid 2 Accent 6"/>
-    <w:lsdException w:uiPriority="69" w:name="Medium Grid 3 Accent 6"/>
-    <w:lsdException w:uiPriority="70" w:name="Dark List Accent 6"/>
-    <w:lsdException w:uiPriority="71" w:name="Colorful Shading Accent 6"/>
-    <w:lsdException w:uiPriority="72" w:name="Colorful List Accent 6"/>
-    <w:lsdException w:uiPriority="73" w:name="Colorful Grid Accent 6"/>
+    <w:lsdException w:unhideWhenUsed="0" w:uiPriority="60" w:semiHidden="0" w:name="Light Shading"/>
+    <w:lsdException w:unhideWhenUsed="0" w:uiPriority="61" w:semiHidden="0" w:name="Light List"/>
+    <w:lsdException w:unhideWhenUsed="0" w:uiPriority="62" w:semiHidden="0" w:name="Light Grid"/>
+    <w:lsdException w:unhideWhenUsed="0" w:uiPriority="63" w:semiHidden="0" w:name="Medium Shading 1"/>
+    <w:lsdException w:unhideWhenUsed="0" w:uiPriority="64" w:semiHidden="0" w:name="Medium Shading 2"/>
+    <w:lsdException w:unhideWhenUsed="0" w:uiPriority="65" w:semiHidden="0" w:name="Medium List 1"/>
+    <w:lsdException w:unhideWhenUsed="0" w:uiPriority="66" w:semiHidden="0" w:name="Medium List 2"/>
+    <w:lsdException w:unhideWhenUsed="0" w:uiPriority="67" w:semiHidden="0" w:name="Medium Grid 1"/>
+    <w:lsdException w:unhideWhenUsed="0" w:uiPriority="68" w:semiHidden="0" w:name="Medium Grid 2"/>
+    <w:lsdException w:unhideWhenUsed="0" w:uiPriority="69" w:semiHidden="0" w:name="Medium Grid 3"/>
+    <w:lsdException w:unhideWhenUsed="0" w:uiPriority="70" w:semiHidden="0" w:name="Dark List"/>
+    <w:lsdException w:unhideWhenUsed="0" w:uiPriority="71" w:semiHidden="0" w:name="Colorful Shading"/>
+    <w:lsdException w:unhideWhenUsed="0" w:uiPriority="72" w:semiHidden="0" w:name="Colorful List"/>
+    <w:lsdException w:unhideWhenUsed="0" w:uiPriority="73" w:semiHidden="0" w:name="Colorful Grid"/>
+    <w:lsdException w:unhideWhenUsed="0" w:uiPriority="60" w:semiHidden="0" w:name="Light Shading Accent 1"/>
+    <w:lsdException w:unhideWhenUsed="0" w:uiPriority="61" w:semiHidden="0" w:name="Light List Accent 1"/>
+    <w:lsdException w:unhideWhenUsed="0" w:uiPriority="62" w:semiHidden="0" w:name="Light Grid Accent 1"/>
+    <w:lsdException w:unhideWhenUsed="0" w:uiPriority="63" w:semiHidden="0" w:name="Medium Shading 1 Accent 1"/>
+    <w:lsdException w:unhideWhenUsed="0" w:uiPriority="64" w:semiHidden="0" w:name="Medium Shading 2 Accent 1"/>
+    <w:lsdException w:unhideWhenUsed="0" w:uiPriority="65" w:semiHidden="0" w:name="Medium List 1 Accent 1"/>
+    <w:lsdException w:unhideWhenUsed="0" w:uiPriority="66" w:semiHidden="0" w:name="Medium List 2 Accent 1"/>
+    <w:lsdException w:unhideWhenUsed="0" w:uiPriority="67" w:semiHidden="0" w:name="Medium Grid 1 Accent 1"/>
+    <w:lsdException w:unhideWhenUsed="0" w:uiPriority="68" w:semiHidden="0" w:name="Medium Grid 2 Accent 1"/>
+    <w:lsdException w:unhideWhenUsed="0" w:uiPriority="69" w:semiHidden="0" w:name="Medium Grid 3 Accent 1"/>
+    <w:lsdException w:unhideWhenUsed="0" w:uiPriority="70" w:semiHidden="0" w:name="Dark List Accent 1"/>
+    <w:lsdException w:unhideWhenUsed="0" w:uiPriority="71" w:semiHidden="0" w:name="Colorful Shading Accent 1"/>
+    <w:lsdException w:unhideWhenUsed="0" w:uiPriority="72" w:semiHidden="0" w:name="Colorful List Accent 1"/>
+    <w:lsdException w:unhideWhenUsed="0" w:uiPriority="73" w:semiHidden="0" w:name="Colorful Grid Accent 1"/>
+    <w:lsdException w:unhideWhenUsed="0" w:uiPriority="60" w:semiHidden="0" w:name="Light Shading Accent 2"/>
+    <w:lsdException w:unhideWhenUsed="0" w:uiPriority="61" w:semiHidden="0" w:name="Light List Accent 2"/>
+    <w:lsdException w:unhideWhenUsed="0" w:uiPriority="62" w:semiHidden="0" w:name="Light Grid Accent 2"/>
+    <w:lsdException w:unhideWhenUsed="0" w:uiPriority="63" w:semiHidden="0" w:name="Medium Shading 1 Accent 2"/>
+    <w:lsdException w:unhideWhenUsed="0" w:uiPriority="64" w:semiHidden="0" w:name="Medium Shading 2 Accent 2"/>
+    <w:lsdException w:unhideWhenUsed="0" w:uiPriority="65" w:semiHidden="0" w:name="Medium List 1 Accent 2"/>
+    <w:lsdException w:unhideWhenUsed="0" w:uiPriority="66" w:semiHidden="0" w:name="Medium List 2 Accent 2"/>
+    <w:lsdException w:unhideWhenUsed="0" w:uiPriority="67" w:semiHidden="0" w:name="Medium Grid 1 Accent 2"/>
+    <w:lsdException w:unhideWhenUsed="0" w:uiPriority="68" w:semiHidden="0" w:name="Medium Grid 2 Accent 2"/>
+    <w:lsdException w:unhideWhenUsed="0" w:uiPriority="69" w:semiHidden="0" w:name="Medium Grid 3 Accent 2"/>
+    <w:lsdException w:unhideWhenUsed="0" w:uiPriority="70" w:semiHidden="0" w:name="Dark List Accent 2"/>
+    <w:lsdException w:unhideWhenUsed="0" w:uiPriority="71" w:semiHidden="0" w:name="Colorful Shading Accent 2"/>
+    <w:lsdException w:unhideWhenUsed="0" w:uiPriority="72" w:semiHidden="0" w:name="Colorful List Accent 2"/>
+    <w:lsdException w:unhideWhenUsed="0" w:uiPriority="73" w:semiHidden="0" w:name="Colorful Grid Accent 2"/>
+    <w:lsdException w:unhideWhenUsed="0" w:uiPriority="60" w:semiHidden="0" w:name="Light Shading Accent 3"/>
+    <w:lsdException w:unhideWhenUsed="0" w:uiPriority="61" w:semiHidden="0" w:name="Light List Accent 3"/>
+    <w:lsdException w:unhideWhenUsed="0" w:uiPriority="62" w:semiHidden="0" w:name="Light Grid Accent 3"/>
+    <w:lsdException w:unhideWhenUsed="0" w:uiPriority="63" w:semiHidden="0" w:name="Medium Shading 1 Accent 3"/>
+    <w:lsdException w:unhideWhenUsed="0" w:uiPriority="64" w:semiHidden="0" w:name="Medium Shading 2 Accent 3"/>
+    <w:lsdException w:unhideWhenUsed="0" w:uiPriority="65" w:semiHidden="0" w:name="Medium List 1 Accent 3"/>
+    <w:lsdException w:unhideWhenUsed="0" w:uiPriority="66" w:semiHidden="0" w:name="Medium List 2 Accent 3"/>
+    <w:lsdException w:unhideWhenUsed="0" w:uiPriority="67" w:semiHidden="0" w:name="Medium Grid 1 Accent 3"/>
+    <w:lsdException w:unhideWhenUsed="0" w:uiPriority="68" w:semiHidden="0" w:name="Medium Grid 2 Accent 3"/>
+    <w:lsdException w:unhideWhenUsed="0" w:uiPriority="69" w:semiHidden="0" w:name="Medium Grid 3 Accent 3"/>
+    <w:lsdException w:unhideWhenUsed="0" w:uiPriority="70" w:semiHidden="0" w:name="Dark List Accent 3"/>
+    <w:lsdException w:unhideWhenUsed="0" w:uiPriority="71" w:semiHidden="0" w:name="Colorful Shading Accent 3"/>
+    <w:lsdException w:unhideWhenUsed="0" w:uiPriority="72" w:semiHidden="0" w:name="Colorful List Accent 3"/>
+    <w:lsdException w:unhideWhenUsed="0" w:uiPriority="73" w:semiHidden="0" w:name="Colorful Grid Accent 3"/>
+    <w:lsdException w:unhideWhenUsed="0" w:uiPriority="60" w:semiHidden="0" w:name="Light Shading Accent 4"/>
+    <w:lsdException w:unhideWhenUsed="0" w:uiPriority="61" w:semiHidden="0" w:name="Light List Accent 4"/>
+    <w:lsdException w:unhideWhenUsed="0" w:uiPriority="62" w:semiHidden="0" w:name="Light Grid Accent 4"/>
+    <w:lsdException w:unhideWhenUsed="0" w:uiPriority="63" w:semiHidden="0" w:name="Medium Shading 1 Accent 4"/>
+    <w:lsdException w:unhideWhenUsed="0" w:uiPriority="64" w:semiHidden="0" w:name="Medium Shading 2 Accent 4"/>
+    <w:lsdException w:unhideWhenUsed="0" w:uiPriority="65" w:semiHidden="0" w:name="Medium List 1 Accent 4"/>
+    <w:lsdException w:unhideWhenUsed="0" w:uiPriority="66" w:semiHidden="0" w:name="Medium List 2 Accent 4"/>
+    <w:lsdException w:unhideWhenUsed="0" w:uiPriority="67" w:semiHidden="0" w:name="Medium Grid 1 Accent 4"/>
+    <w:lsdException w:unhideWhenUsed="0" w:uiPriority="68" w:semiHidden="0" w:name="Medium Grid 2 Accent 4"/>
+    <w:lsdException w:unhideWhenUsed="0" w:uiPriority="69" w:semiHidden="0" w:name="Medium Grid 3 Accent 4"/>
+    <w:lsdException w:unhideWhenUsed="0" w:uiPriority="70" w:semiHidden="0" w:name="Dark List Accent 4"/>
+    <w:lsdException w:unhideWhenUsed="0" w:uiPriority="71" w:semiHidden="0" w:name="Colorful Shading Accent 4"/>
+    <w:lsdException w:unhideWhenUsed="0" w:uiPriority="72" w:semiHidden="0" w:name="Colorful List Accent 4"/>
+    <w:lsdException w:unhideWhenUsed="0" w:uiPriority="73" w:semiHidden="0" w:name="Colorful Grid Accent 4"/>
+    <w:lsdException w:unhideWhenUsed="0" w:uiPriority="60" w:semiHidden="0" w:name="Light Shading Accent 5"/>
+    <w:lsdException w:unhideWhenUsed="0" w:uiPriority="61" w:semiHidden="0" w:name="Light List Accent 5"/>
+    <w:lsdException w:unhideWhenUsed="0" w:uiPriority="62" w:semiHidden="0" w:name="Light Grid Accent 5"/>
+    <w:lsdException w:unhideWhenUsed="0" w:uiPriority="63" w:semiHidden="0" w:name="Medium Shading 1 Accent 5"/>
+    <w:lsdException w:unhideWhenUsed="0" w:uiPriority="64" w:semiHidden="0" w:name="Medium Shading 2 Accent 5"/>
+    <w:lsdException w:unhideWhenUsed="0" w:uiPriority="65" w:semiHidden="0" w:name="Medium List 1 Accent 5"/>
+    <w:lsdException w:unhideWhenUsed="0" w:uiPriority="66" w:semiHidden="0" w:name="Medium List 2 Accent 5"/>
+    <w:lsdException w:unhideWhenUsed="0" w:uiPriority="67" w:semiHidden="0" w:name="Medium Grid 1 Accent 5"/>
+    <w:lsdException w:unhideWhenUsed="0" w:uiPriority="68" w:semiHidden="0" w:name="Medium Grid 2 Accent 5"/>
+    <w:lsdException w:unhideWhenUsed="0" w:uiPriority="69" w:semiHidden="0" w:name="Medium Grid 3 Accent 5"/>
+    <w:lsdException w:unhideWhenUsed="0" w:uiPriority="70" w:semiHidden="0" w:name="Dark List Accent 5"/>
+    <w:lsdException w:unhideWhenUsed="0" w:uiPriority="71" w:semiHidden="0" w:name="Colorful Shading Accent 5"/>
+    <w:lsdException w:unhideWhenUsed="0" w:uiPriority="72" w:semiHidden="0" w:name="Colorful List Accent 5"/>
+    <w:lsdException w:unhideWhenUsed="0" w:uiPriority="73" w:semiHidden="0" w:name="Colorful Grid Accent 5"/>
+    <w:lsdException w:unhideWhenUsed="0" w:uiPriority="60" w:semiHidden="0" w:name="Light Shading Accent 6"/>
+    <w:lsdException w:unhideWhenUsed="0" w:uiPriority="61" w:semiHidden="0" w:name="Light List Accent 6"/>
+    <w:lsdException w:unhideWhenUsed="0" w:uiPriority="62" w:semiHidden="0" w:name="Light Grid Accent 6"/>
+    <w:lsdException w:unhideWhenUsed="0" w:uiPriority="63" w:semiHidden="0" w:name="Medium Shading 1 Accent 6"/>
+    <w:lsdException w:unhideWhenUsed="0" w:uiPriority="64" w:semiHidden="0" w:name="Medium Shading 2 Accent 6"/>
+    <w:lsdException w:unhideWhenUsed="0" w:uiPriority="65" w:semiHidden="0" w:name="Medium List 1 Accent 6"/>
+    <w:lsdException w:unhideWhenUsed="0" w:uiPriority="66" w:semiHidden="0" w:name="Medium List 2 Accent 6"/>
+    <w:lsdException w:unhideWhenUsed="0" w:uiPriority="67" w:semiHidden="0" w:name="Medium Grid 1 Accent 6"/>
+    <w:lsdException w:unhideWhenUsed="0" w:uiPriority="68" w:semiHidden="0" w:name="Medium Grid 2 Accent 6"/>
+    <w:lsdException w:unhideWhenUsed="0" w:uiPriority="69" w:semiHidden="0" w:name="Medium Grid 3 Accent 6"/>
+    <w:lsdException w:unhideWhenUsed="0" w:uiPriority="70" w:semiHidden="0" w:name="Dark List Accent 6"/>
+    <w:lsdException w:unhideWhenUsed="0" w:uiPriority="71" w:semiHidden="0" w:name="Colorful Shading Accent 6"/>
+    <w:lsdException w:unhideWhenUsed="0" w:uiPriority="72" w:semiHidden="0" w:name="Colorful List Accent 6"/>
+    <w:lsdException w:unhideWhenUsed="0" w:uiPriority="73" w:semiHidden="0" w:name="Colorful Grid Accent 6"/>
   </w:latentStyles>
   <w:style w:type="paragraph" w:default="1" w:styleId="1">
     <w:name w:val="Normal"/>
@@ -3484,6 +3487,7 @@
       <w:suppressAutoHyphens/>
     </w:pPr>
     <w:rPr>
+      <w:rFonts w:ascii="Times New Roman" w:hAnsi="Times New Roman" w:eastAsia="Times New Roman" w:cs="Times New Roman"/>
       <w:sz w:val="24"/>
       <w:szCs w:val="24"/>
       <w:lang w:val="ru-RU" w:eastAsia="zh-CN" w:bidi="ar-SA"/>
@@ -3620,15 +3624,16 @@
     <w:name w:val="Default Paragraph Font"/>
     <w:semiHidden/>
     <w:unhideWhenUsed/>
+    <w:qFormat/>
     <w:uiPriority w:val="1"/>
   </w:style>
   <w:style w:type="table" w:default="1" w:styleId="9">
     <w:name w:val="Normal Table"/>
     <w:semiHidden/>
     <w:unhideWhenUsed/>
+    <w:qFormat/>
     <w:uiPriority w:val="99"/>
     <w:tblPr>
-      <w:tblStyle w:val="9"/>
       <w:tblLayout w:type="fixed"/>
       <w:tblCellMar>
         <w:top w:w="0" w:type="dxa"/>
@@ -3654,6 +3659,7 @@
   <w:style w:type="paragraph" w:styleId="11">
     <w:name w:val="Body Text"/>
     <w:basedOn w:val="1"/>
+    <w:qFormat/>
     <w:uiPriority w:val="0"/>
     <w:pPr>
       <w:jc w:val="both"/>
@@ -3666,6 +3672,7 @@
   <w:style w:type="paragraph" w:styleId="12">
     <w:name w:val="Body Text Indent"/>
     <w:basedOn w:val="1"/>
+    <w:qFormat/>
     <w:uiPriority w:val="0"/>
     <w:pPr>
       <w:ind w:left="0" w:right="0" w:firstLine="340"/>
@@ -3675,6 +3682,7 @@
   <w:style w:type="paragraph" w:styleId="13">
     <w:name w:val="caption"/>
     <w:basedOn w:val="1"/>
+    <w:next w:val="1"/>
     <w:qFormat/>
     <w:uiPriority w:val="0"/>
     <w:pPr>
@@ -3693,6 +3701,7 @@
     <w:name w:val="annotation reference"/>
     <w:semiHidden/>
     <w:unhideWhenUsed/>
+    <w:qFormat/>
     <w:uiPriority w:val="99"/>
     <w:rPr>
       <w:sz w:val="16"/>
@@ -3718,6 +3727,7 @@
     <w:link w:val="96"/>
     <w:semiHidden/>
     <w:unhideWhenUsed/>
+    <w:qFormat/>
     <w:uiPriority w:val="99"/>
     <w:rPr>
       <w:b/>
@@ -3727,6 +3737,7 @@
   <w:style w:type="paragraph" w:styleId="17">
     <w:name w:val="footer"/>
     <w:basedOn w:val="1"/>
+    <w:qFormat/>
     <w:uiPriority w:val="0"/>
     <w:pPr>
       <w:tabs>
@@ -3738,6 +3749,7 @@
   <w:style w:type="paragraph" w:styleId="18">
     <w:name w:val="header"/>
     <w:basedOn w:val="1"/>
+    <w:qFormat/>
     <w:uiPriority w:val="0"/>
     <w:pPr>
       <w:tabs>
@@ -3753,6 +3765,7 @@
   <w:style w:type="character" w:styleId="19">
     <w:name w:val="Hyperlink"/>
     <w:unhideWhenUsed/>
+    <w:qFormat/>
     <w:uiPriority w:val="99"/>
     <w:rPr>
       <w:color w:val="0000FF"/>
@@ -3762,6 +3775,7 @@
   <w:style w:type="paragraph" w:styleId="20">
     <w:name w:val="List"/>
     <w:basedOn w:val="11"/>
+    <w:qFormat/>
     <w:uiPriority w:val="0"/>
     <w:rPr>
       <w:rFonts w:cs="Mangal"/>
@@ -3770,10 +3784,12 @@
   <w:style w:type="character" w:styleId="21">
     <w:name w:val="page number"/>
     <w:basedOn w:val="22"/>
+    <w:qFormat/>
     <w:uiPriority w:val="0"/>
   </w:style>
   <w:style w:type="character" w:customStyle="1" w:styleId="22">
     <w:name w:val="Основной шрифт абзаца1"/>
+    <w:qFormat/>
     <w:uiPriority w:val="0"/>
   </w:style>
   <w:style w:type="table" w:styleId="23">
@@ -3781,7 +3797,6 @@
     <w:basedOn w:val="9"/>
     <w:uiPriority w:val="39"/>
     <w:tblPr>
-      <w:tblStyle w:val="9"/>
       <w:tblBorders>
         <w:top w:val="single" w:color="auto" w:sz="4" w:space="0"/>
         <w:left w:val="single" w:color="auto" w:sz="4" w:space="0"/>
@@ -3795,42 +3810,52 @@
   </w:style>
   <w:style w:type="character" w:customStyle="1" w:styleId="24">
     <w:name w:val="WW8Num1z0"/>
+    <w:qFormat/>
     <w:uiPriority w:val="0"/>
   </w:style>
   <w:style w:type="character" w:customStyle="1" w:styleId="25">
     <w:name w:val="WW8Num1z1"/>
+    <w:qFormat/>
     <w:uiPriority w:val="0"/>
   </w:style>
   <w:style w:type="character" w:customStyle="1" w:styleId="26">
     <w:name w:val="WW8Num1z2"/>
+    <w:qFormat/>
     <w:uiPriority w:val="0"/>
   </w:style>
   <w:style w:type="character" w:customStyle="1" w:styleId="27">
     <w:name w:val="WW8Num1z3"/>
+    <w:qFormat/>
     <w:uiPriority w:val="0"/>
   </w:style>
   <w:style w:type="character" w:customStyle="1" w:styleId="28">
     <w:name w:val="WW8Num1z4"/>
+    <w:qFormat/>
     <w:uiPriority w:val="0"/>
   </w:style>
   <w:style w:type="character" w:customStyle="1" w:styleId="29">
     <w:name w:val="WW8Num1z5"/>
+    <w:qFormat/>
     <w:uiPriority w:val="0"/>
   </w:style>
   <w:style w:type="character" w:customStyle="1" w:styleId="30">
     <w:name w:val="WW8Num1z6"/>
+    <w:qFormat/>
     <w:uiPriority w:val="0"/>
   </w:style>
   <w:style w:type="character" w:customStyle="1" w:styleId="31">
     <w:name w:val="WW8Num1z7"/>
+    <w:qFormat/>
     <w:uiPriority w:val="0"/>
   </w:style>
   <w:style w:type="character" w:customStyle="1" w:styleId="32">
     <w:name w:val="WW8Num1z8"/>
+    <w:qFormat/>
     <w:uiPriority w:val="0"/>
   </w:style>
   <w:style w:type="character" w:customStyle="1" w:styleId="33">
     <w:name w:val="WW8Num2z0"/>
+    <w:qFormat/>
     <w:uiPriority w:val="0"/>
     <w:rPr>
       <w:rFonts w:hint="default"/>
@@ -3839,6 +3864,7 @@
   </w:style>
   <w:style w:type="character" w:customStyle="1" w:styleId="34">
     <w:name w:val="WW8Num3z0"/>
+    <w:qFormat/>
     <w:uiPriority w:val="0"/>
     <w:rPr>
       <w:rFonts w:hint="default" w:ascii="Times New Roman" w:hAnsi="Times New Roman" w:eastAsia="Times New Roman" w:cs="Times New Roman"/>
@@ -3846,6 +3872,7 @@
   </w:style>
   <w:style w:type="character" w:customStyle="1" w:styleId="35">
     <w:name w:val="WW8Num3z1"/>
+    <w:qFormat/>
     <w:uiPriority w:val="0"/>
     <w:rPr>
       <w:rFonts w:hint="default" w:ascii="Courier New" w:hAnsi="Courier New" w:cs="Courier New"/>
@@ -3853,6 +3880,7 @@
   </w:style>
   <w:style w:type="character" w:customStyle="1" w:styleId="36">
     <w:name w:val="WW8Num3z2"/>
+    <w:qFormat/>
     <w:uiPriority w:val="0"/>
     <w:rPr>
       <w:rFonts w:hint="default" w:ascii="Wingdings" w:hAnsi="Wingdings" w:cs="Wingdings"/>
@@ -3860,6 +3888,7 @@
   </w:style>
   <w:style w:type="character" w:customStyle="1" w:styleId="37">
     <w:name w:val="WW8Num3z3"/>
+    <w:qFormat/>
     <w:uiPriority w:val="0"/>
     <w:rPr>
       <w:rFonts w:hint="default" w:ascii="Symbol" w:hAnsi="Symbol" w:cs="Symbol"/>
@@ -3874,6 +3903,7 @@
   </w:style>
   <w:style w:type="character" w:customStyle="1" w:styleId="39">
     <w:name w:val="WW8Num4z1"/>
+    <w:qFormat/>
     <w:uiPriority w:val="0"/>
     <w:rPr>
       <w:rFonts w:hint="default" w:ascii="Courier New" w:hAnsi="Courier New" w:cs="Courier New"/>
@@ -3881,6 +3911,7 @@
   </w:style>
   <w:style w:type="character" w:customStyle="1" w:styleId="40">
     <w:name w:val="WW8Num4z2"/>
+    <w:qFormat/>
     <w:uiPriority w:val="0"/>
     <w:rPr>
       <w:rFonts w:hint="default" w:ascii="Wingdings" w:hAnsi="Wingdings" w:cs="Wingdings"/>
@@ -3888,6 +3919,7 @@
   </w:style>
   <w:style w:type="character" w:customStyle="1" w:styleId="41">
     <w:name w:val="WW8Num4z3"/>
+    <w:qFormat/>
     <w:uiPriority w:val="0"/>
     <w:rPr>
       <w:rFonts w:hint="default" w:ascii="Symbol" w:hAnsi="Symbol" w:cs="Symbol"/>
@@ -3895,6 +3927,7 @@
   </w:style>
   <w:style w:type="character" w:customStyle="1" w:styleId="42">
     <w:name w:val="WW8Num5z0"/>
+    <w:qFormat/>
     <w:uiPriority w:val="0"/>
     <w:rPr>
       <w:rFonts w:hint="default" w:ascii="Times New Roman" w:hAnsi="Times New Roman" w:eastAsia="Times New Roman" w:cs="Times New Roman"/>
@@ -3902,6 +3935,7 @@
   </w:style>
   <w:style w:type="character" w:customStyle="1" w:styleId="43">
     <w:name w:val="WW8Num5z1"/>
+    <w:qFormat/>
     <w:uiPriority w:val="0"/>
     <w:rPr>
       <w:rFonts w:hint="default" w:ascii="Courier New" w:hAnsi="Courier New" w:cs="Courier New"/>
@@ -3909,6 +3943,7 @@
   </w:style>
   <w:style w:type="character" w:customStyle="1" w:styleId="44">
     <w:name w:val="WW8Num5z2"/>
+    <w:qFormat/>
     <w:uiPriority w:val="0"/>
     <w:rPr>
       <w:rFonts w:hint="default" w:ascii="Wingdings" w:hAnsi="Wingdings" w:cs="Wingdings"/>
@@ -3916,6 +3951,7 @@
   </w:style>
   <w:style w:type="character" w:customStyle="1" w:styleId="45">
     <w:name w:val="WW8Num5z3"/>
+    <w:qFormat/>
     <w:uiPriority w:val="0"/>
     <w:rPr>
       <w:rFonts w:hint="default" w:ascii="Symbol" w:hAnsi="Symbol" w:cs="Symbol"/>
@@ -3923,6 +3959,7 @@
   </w:style>
   <w:style w:type="character" w:customStyle="1" w:styleId="46">
     <w:name w:val="WW8Num6z0"/>
+    <w:qFormat/>
     <w:uiPriority w:val="0"/>
     <w:rPr>
       <w:rFonts w:hint="default"/>
@@ -3930,74 +3967,92 @@
   </w:style>
   <w:style w:type="character" w:customStyle="1" w:styleId="47">
     <w:name w:val="WW8Num6z1"/>
+    <w:qFormat/>
     <w:uiPriority w:val="0"/>
   </w:style>
   <w:style w:type="character" w:customStyle="1" w:styleId="48">
     <w:name w:val="WW8Num6z2"/>
+    <w:qFormat/>
     <w:uiPriority w:val="0"/>
   </w:style>
   <w:style w:type="character" w:customStyle="1" w:styleId="49">
     <w:name w:val="WW8Num6z3"/>
+    <w:qFormat/>
     <w:uiPriority w:val="0"/>
   </w:style>
   <w:style w:type="character" w:customStyle="1" w:styleId="50">
     <w:name w:val="WW8Num6z4"/>
+    <w:qFormat/>
     <w:uiPriority w:val="0"/>
   </w:style>
   <w:style w:type="character" w:customStyle="1" w:styleId="51">
     <w:name w:val="WW8Num6z5"/>
+    <w:qFormat/>
     <w:uiPriority w:val="0"/>
   </w:style>
   <w:style w:type="character" w:customStyle="1" w:styleId="52">
     <w:name w:val="WW8Num6z6"/>
+    <w:qFormat/>
     <w:uiPriority w:val="0"/>
   </w:style>
   <w:style w:type="character" w:customStyle="1" w:styleId="53">
     <w:name w:val="WW8Num6z7"/>
+    <w:qFormat/>
     <w:uiPriority w:val="0"/>
   </w:style>
   <w:style w:type="character" w:customStyle="1" w:styleId="54">
     <w:name w:val="WW8Num6z8"/>
+    <w:qFormat/>
     <w:uiPriority w:val="0"/>
   </w:style>
   <w:style w:type="character" w:customStyle="1" w:styleId="55">
     <w:name w:val="WW8Num7z0"/>
+    <w:qFormat/>
     <w:uiPriority w:val="0"/>
   </w:style>
   <w:style w:type="character" w:customStyle="1" w:styleId="56">
     <w:name w:val="WW8Num7z1"/>
+    <w:qFormat/>
     <w:uiPriority w:val="0"/>
   </w:style>
   <w:style w:type="character" w:customStyle="1" w:styleId="57">
     <w:name w:val="WW8Num7z2"/>
+    <w:qFormat/>
     <w:uiPriority w:val="0"/>
   </w:style>
   <w:style w:type="character" w:customStyle="1" w:styleId="58">
     <w:name w:val="WW8Num7z3"/>
+    <w:qFormat/>
     <w:uiPriority w:val="0"/>
   </w:style>
   <w:style w:type="character" w:customStyle="1" w:styleId="59">
     <w:name w:val="WW8Num7z4"/>
+    <w:qFormat/>
     <w:uiPriority w:val="0"/>
   </w:style>
   <w:style w:type="character" w:customStyle="1" w:styleId="60">
     <w:name w:val="WW8Num7z5"/>
+    <w:qFormat/>
     <w:uiPriority w:val="0"/>
   </w:style>
   <w:style w:type="character" w:customStyle="1" w:styleId="61">
     <w:name w:val="WW8Num7z6"/>
+    <w:qFormat/>
     <w:uiPriority w:val="0"/>
   </w:style>
   <w:style w:type="character" w:customStyle="1" w:styleId="62">
     <w:name w:val="WW8Num7z7"/>
+    <w:qFormat/>
     <w:uiPriority w:val="0"/>
   </w:style>
   <w:style w:type="character" w:customStyle="1" w:styleId="63">
     <w:name w:val="WW8Num7z8"/>
+    <w:qFormat/>
     <w:uiPriority w:val="0"/>
   </w:style>
   <w:style w:type="character" w:customStyle="1" w:styleId="64">
     <w:name w:val="WW8Num8z0"/>
+    <w:qFormat/>
     <w:uiPriority w:val="0"/>
     <w:rPr>
       <w:rFonts w:hint="default"/>
@@ -4005,6 +4060,7 @@
   </w:style>
   <w:style w:type="character" w:customStyle="1" w:styleId="65">
     <w:name w:val="WW8Num9z0"/>
+    <w:qFormat/>
     <w:uiPriority w:val="0"/>
     <w:rPr>
       <w:rFonts w:hint="default"/>
@@ -4012,6 +4068,7 @@
   </w:style>
   <w:style w:type="character" w:customStyle="1" w:styleId="66">
     <w:name w:val="WW8Num10z0"/>
+    <w:qFormat/>
     <w:uiPriority w:val="0"/>
     <w:rPr>
       <w:rFonts w:hint="default"/>
@@ -4020,6 +4077,7 @@
   </w:style>
   <w:style w:type="character" w:customStyle="1" w:styleId="67">
     <w:name w:val="WW8Num11z0"/>
+    <w:qFormat/>
     <w:uiPriority w:val="0"/>
     <w:rPr>
       <w:rFonts w:hint="default"/>
@@ -4027,6 +4085,7 @@
   </w:style>
   <w:style w:type="character" w:customStyle="1" w:styleId="68">
     <w:name w:val="WW8Num12z0"/>
+    <w:qFormat/>
     <w:uiPriority w:val="0"/>
     <w:rPr>
       <w:rFonts w:hint="default"/>
@@ -4034,6 +4093,7 @@
   </w:style>
   <w:style w:type="character" w:customStyle="1" w:styleId="69">
     <w:name w:val="WW8Num13z0"/>
+    <w:qFormat/>
     <w:uiPriority w:val="0"/>
     <w:rPr>
       <w:rFonts w:hint="default"/>
@@ -4041,6 +4101,7 @@
   </w:style>
   <w:style w:type="character" w:customStyle="1" w:styleId="70">
     <w:name w:val="WW8Num14z0"/>
+    <w:qFormat/>
     <w:uiPriority w:val="0"/>
     <w:rPr>
       <w:rFonts w:hint="default"/>
@@ -4048,6 +4109,7 @@
   </w:style>
   <w:style w:type="character" w:customStyle="1" w:styleId="71">
     <w:name w:val="WW8Num15z0"/>
+    <w:qFormat/>
     <w:uiPriority w:val="0"/>
     <w:rPr>
       <w:rFonts w:hint="default"/>
@@ -4055,6 +4117,7 @@
   </w:style>
   <w:style w:type="character" w:customStyle="1" w:styleId="72">
     <w:name w:val="WW8Num16z0"/>
+    <w:qFormat/>
     <w:uiPriority w:val="0"/>
     <w:rPr>
       <w:rFonts w:hint="default"/>
@@ -4062,6 +4125,7 @@
   </w:style>
   <w:style w:type="character" w:customStyle="1" w:styleId="73">
     <w:name w:val="WW8Num17z0"/>
+    <w:qFormat/>
     <w:uiPriority w:val="0"/>
     <w:rPr>
       <w:rFonts w:hint="default"/>
@@ -4070,6 +4134,7 @@
   </w:style>
   <w:style w:type="character" w:customStyle="1" w:styleId="74">
     <w:name w:val="WW8Num18z0"/>
+    <w:qFormat/>
     <w:uiPriority w:val="0"/>
     <w:rPr>
       <w:rFonts w:hint="default"/>
@@ -4077,6 +4142,7 @@
   </w:style>
   <w:style w:type="character" w:customStyle="1" w:styleId="75">
     <w:name w:val="WW8Num19z0"/>
+    <w:qFormat/>
     <w:uiPriority w:val="0"/>
     <w:rPr>
       <w:rFonts w:hint="default"/>
@@ -4084,6 +4150,7 @@
   </w:style>
   <w:style w:type="character" w:customStyle="1" w:styleId="76">
     <w:name w:val="WW8Num20z0"/>
+    <w:qFormat/>
     <w:uiPriority w:val="0"/>
     <w:rPr>
       <w:rFonts w:hint="default"/>
@@ -4091,6 +4158,7 @@
   </w:style>
   <w:style w:type="character" w:customStyle="1" w:styleId="77">
     <w:name w:val="WW8Num21z0"/>
+    <w:qFormat/>
     <w:uiPriority w:val="0"/>
     <w:rPr>
       <w:rFonts w:hint="default"/>
@@ -4099,6 +4167,7 @@
   </w:style>
   <w:style w:type="character" w:customStyle="1" w:styleId="78">
     <w:name w:val="WW8Num22z0"/>
+    <w:qFormat/>
     <w:uiPriority w:val="0"/>
     <w:rPr>
       <w:rFonts w:hint="default"/>
@@ -4106,6 +4175,7 @@
   </w:style>
   <w:style w:type="character" w:customStyle="1" w:styleId="79">
     <w:name w:val="WW8Num23z0"/>
+    <w:qFormat/>
     <w:uiPriority w:val="0"/>
     <w:rPr>
       <w:rFonts w:hint="default"/>
@@ -4122,6 +4192,7 @@
   </w:style>
   <w:style w:type="character" w:customStyle="1" w:styleId="81">
     <w:name w:val="Заголовок 1 Знак"/>
+    <w:qFormat/>
     <w:uiPriority w:val="0"/>
     <w:rPr>
       <w:b/>
@@ -4132,6 +4203,7 @@
     <w:name w:val="Заголовок1"/>
     <w:basedOn w:val="1"/>
     <w:next w:val="11"/>
+    <w:qFormat/>
     <w:uiPriority w:val="0"/>
     <w:pPr>
       <w:jc w:val="center"/>
@@ -4146,6 +4218,7 @@
   <w:style w:type="paragraph" w:customStyle="1" w:styleId="83">
     <w:name w:val="Указатель1"/>
     <w:basedOn w:val="1"/>
+    <w:qFormat/>
     <w:uiPriority w:val="0"/>
     <w:pPr>
       <w:suppressLineNumbers/>
@@ -4156,6 +4229,7 @@
   </w:style>
   <w:style w:type="paragraph" w:customStyle="1" w:styleId="84">
     <w:name w:val="FR1"/>
+    <w:qFormat/>
     <w:uiPriority w:val="0"/>
     <w:pPr>
       <w:widowControl w:val="0"/>
@@ -4166,6 +4240,7 @@
       <w:jc w:val="center"/>
     </w:pPr>
     <w:rPr>
+      <w:rFonts w:ascii="Times New Roman" w:hAnsi="Times New Roman" w:eastAsia="Times New Roman" w:cs="Times New Roman"/>
       <w:b/>
       <w:bCs/>
       <w:lang w:val="ru-RU" w:eastAsia="zh-CN" w:bidi="ar-SA"/>
@@ -4174,6 +4249,7 @@
   <w:style w:type="paragraph" w:customStyle="1" w:styleId="85">
     <w:name w:val="Основной текст 21"/>
     <w:basedOn w:val="1"/>
+    <w:qFormat/>
     <w:uiPriority w:val="0"/>
     <w:pPr>
       <w:jc w:val="both"/>
@@ -4185,6 +4261,7 @@
   <w:style w:type="paragraph" w:customStyle="1" w:styleId="86">
     <w:name w:val="Основной текст 31"/>
     <w:basedOn w:val="1"/>
+    <w:qFormat/>
     <w:uiPriority w:val="0"/>
     <w:pPr>
       <w:jc w:val="both"/>
@@ -4197,6 +4274,7 @@
   <w:style w:type="paragraph" w:customStyle="1" w:styleId="87">
     <w:name w:val="Основной текст с отступом 21"/>
     <w:basedOn w:val="1"/>
+    <w:qFormat/>
     <w:uiPriority w:val="0"/>
     <w:pPr>
       <w:ind w:left="0" w:right="0" w:firstLine="708"/>
@@ -4209,6 +4287,7 @@
   </w:style>
   <w:style w:type="paragraph" w:customStyle="1" w:styleId="88">
     <w:name w:val="ConsNonformat"/>
+    <w:qFormat/>
     <w:uiPriority w:val="0"/>
     <w:pPr>
       <w:widowControl w:val="0"/>
@@ -4216,12 +4295,13 @@
       <w:autoSpaceDE w:val="0"/>
     </w:pPr>
     <w:rPr>
-      <w:rFonts w:ascii="Courier New" w:hAnsi="Courier New" w:cs="Courier New"/>
+      <w:rFonts w:ascii="Courier New" w:hAnsi="Courier New" w:eastAsia="Times New Roman" w:cs="Courier New"/>
       <w:lang w:val="ru-RU" w:eastAsia="zh-CN" w:bidi="ar-SA"/>
     </w:rPr>
   </w:style>
   <w:style w:type="paragraph" w:customStyle="1" w:styleId="89">
     <w:name w:val="ConsPlusNormal"/>
+    <w:qFormat/>
     <w:uiPriority w:val="0"/>
     <w:pPr>
       <w:widowControl w:val="0"/>
@@ -4230,13 +4310,14 @@
       <w:ind w:firstLine="720"/>
     </w:pPr>
     <w:rPr>
-      <w:rFonts w:ascii="Arial" w:hAnsi="Arial" w:cs="Arial"/>
+      <w:rFonts w:ascii="Arial" w:hAnsi="Arial" w:eastAsia="Times New Roman" w:cs="Arial"/>
       <w:lang w:val="ru-RU" w:eastAsia="zh-CN" w:bidi="ar-SA"/>
     </w:rPr>
   </w:style>
   <w:style w:type="paragraph" w:customStyle="1" w:styleId="90">
     <w:name w:val="style_13329377800000000789msonormal"/>
     <w:basedOn w:val="1"/>
+    <w:qFormat/>
     <w:uiPriority w:val="0"/>
     <w:pPr>
       <w:spacing w:before="280" w:after="280"/>
@@ -4245,6 +4326,7 @@
   <w:style w:type="paragraph" w:customStyle="1" w:styleId="91">
     <w:name w:val="Содержимое таблицы"/>
     <w:basedOn w:val="1"/>
+    <w:qFormat/>
     <w:uiPriority w:val="0"/>
     <w:pPr>
       <w:suppressLineNumbers/>
@@ -4253,6 +4335,7 @@
   <w:style w:type="paragraph" w:customStyle="1" w:styleId="92">
     <w:name w:val="Заголовок таблицы"/>
     <w:basedOn w:val="91"/>
+    <w:qFormat/>
     <w:uiPriority w:val="0"/>
     <w:pPr>
       <w:suppressLineNumbers/>

</xml_diff>